<commit_message>
Updated index page; updated current experience; updated resume added
</commit_message>
<xml_diff>
--- a/img/curriculo_joaopedro.docx
+++ b/img/curriculo_joaopedro.docx
@@ -8,8 +8,6 @@
         <w:spacing w:before="0" w:after="0"/>
         <w:rPr/>
       </w:pPr>
-      <w:bookmarkStart w:id="0" w:name="page1"/>
-      <w:bookmarkEnd w:id="0"/>
       <w:r>
         <w:rPr>
           <w:rFonts w:eastAsia="Arial" w:cs="Arial" w:ascii="Arial" w:hAnsi="Arial"/>
@@ -19,18 +17,7 @@
           <w:sz w:val="48"/>
           <w:szCs w:val="48"/>
         </w:rPr>
-        <w:t xml:space="preserve">João Pedro de Lima </w:t>
-      </w:r>
-      <w:r>
-        <w:rPr>
-          <w:rFonts w:eastAsia="Arial" w:cs="Arial" w:ascii="Arial" w:hAnsi="Arial"/>
-          <w:b/>
-          <w:bCs/>
-          <w:color w:val="auto"/>
-          <w:sz w:val="48"/>
-          <w:szCs w:val="48"/>
-        </w:rPr>
-        <w:t>Faria</w:t>
+        <w:t>João Pedro de Lima Faria</w:t>
       </w:r>
       <w:r>
         <w:rPr>
@@ -122,11 +109,7 @@
       <w:pPr>
         <w:pStyle w:val="Normal"/>
         <w:spacing w:before="0" w:after="0"/>
-        <w:rPr>
-          <w:color w:val="auto"/>
-          <w:sz w:val="20"/>
-          <w:szCs w:val="20"/>
-        </w:rPr>
+        <w:rPr/>
       </w:pPr>
       <w:r>
         <w:rPr>
@@ -146,7 +129,7 @@
           <w:sz w:val="20"/>
           <w:szCs w:val="20"/>
         </w:rPr>
-        <w:t>20 anos (nascimento 19/04/1998)</w:t>
+        <w:t>22 anos (nascimento 19/04/1998)</w:t>
       </w:r>
     </w:p>
     <w:p>
@@ -367,11 +350,7 @@
       <w:pPr>
         <w:pStyle w:val="Normal"/>
         <w:spacing w:before="0" w:after="0"/>
-        <w:rPr>
-          <w:color w:val="auto"/>
-          <w:sz w:val="20"/>
-          <w:szCs w:val="20"/>
-        </w:rPr>
+        <w:rPr/>
       </w:pPr>
       <w:r>
         <w:rPr>
@@ -391,7 +370,7 @@
           <w:sz w:val="20"/>
           <w:szCs w:val="20"/>
         </w:rPr>
-        <w:t>Rua Duarte de Azevedo, 70</w:t>
+        <w:t>Rua Cesar do Rego Monteiro Filho, 201</w:t>
       </w:r>
     </w:p>
     <w:p>
@@ -465,11 +444,7 @@
       <w:pPr>
         <w:pStyle w:val="Normal"/>
         <w:spacing w:before="0" w:after="0"/>
-        <w:rPr>
-          <w:color w:val="auto"/>
-          <w:sz w:val="20"/>
-          <w:szCs w:val="20"/>
-        </w:rPr>
+        <w:rPr/>
       </w:pPr>
       <w:r>
         <w:rPr>
@@ -489,7 +464,7 @@
           <w:sz w:val="20"/>
           <w:szCs w:val="20"/>
         </w:rPr>
-        <w:t>Turiaçu</w:t>
+        <w:t>Engenho da Rainha</w:t>
       </w:r>
     </w:p>
     <w:p>
@@ -552,93 +527,131 @@
       <w:hyperlink r:id="rId2">
         <w:r>
           <w:rPr>
-            <w:rStyle w:val="ListLabel2"/>
+            <w:rStyle w:val="LinkdaInternet"/>
             <w:rFonts w:eastAsia="Arial" w:cs="Arial" w:ascii="Arial" w:hAnsi="Arial"/>
             <w:color w:val="1155CC"/>
             <w:sz w:val="20"/>
             <w:szCs w:val="20"/>
-            <w:u w:val="single" w:color="FFFFFF"/>
           </w:rPr>
-          <w:t>joao.lfaria@al.infnet.edu.br</w:t>
+          <w:t>jpfaria19@hotmail.com</w:t>
         </w:r>
+      </w:hyperlink>
+      <w:r>
+        <w:rPr>
+          <w:rFonts w:eastAsia="Arial" w:cs="Arial" w:ascii="Arial" w:hAnsi="Arial"/>
+          <w:color w:val="1155CC"/>
+          <w:sz w:val="20"/>
+          <w:szCs w:val="20"/>
+        </w:rPr>
+        <w:t xml:space="preserve"> / jpfaria99@gmail.com</w:t>
+      </w:r>
+    </w:p>
+    <w:p>
+      <w:pPr>
+        <w:pStyle w:val="Normal"/>
+        <w:spacing w:lineRule="exact" w:line="85" w:before="0" w:after="0"/>
+        <w:rPr>
+          <w:color w:val="auto"/>
+          <w:sz w:val="24"/>
+          <w:szCs w:val="24"/>
+        </w:rPr>
+      </w:pPr>
+      <w:r>
+        <w:rPr>
+          <w:color w:val="auto"/>
+          <w:sz w:val="24"/>
+          <w:szCs w:val="24"/>
+        </w:rPr>
+      </w:r>
+    </w:p>
+    <w:p>
+      <w:pPr>
+        <w:pStyle w:val="Normal"/>
+        <w:spacing w:before="0" w:after="0"/>
+        <w:rPr/>
+      </w:pPr>
+      <w:r>
+        <w:rPr>
+          <w:rFonts w:eastAsia="Arial" w:cs="Arial" w:ascii="Arial" w:hAnsi="Arial"/>
+          <w:b/>
+          <w:bCs/>
+          <w:color w:val="auto"/>
+          <w:sz w:val="20"/>
+          <w:szCs w:val="20"/>
+        </w:rPr>
+        <w:t>GitHub</w:t>
+      </w:r>
+      <w:r>
+        <w:rPr>
+          <w:rFonts w:eastAsia="Arial" w:cs="Arial" w:ascii="Arial" w:hAnsi="Arial"/>
+          <w:b/>
+          <w:bCs/>
+          <w:color w:val="auto"/>
+          <w:sz w:val="22"/>
+          <w:szCs w:val="22"/>
+        </w:rPr>
+        <w:t>:</w:t>
+      </w:r>
+      <w:r>
+        <w:rPr>
+          <w:rFonts w:eastAsia="Arial" w:cs="Arial" w:ascii="Arial" w:hAnsi="Arial"/>
+          <w:b/>
+          <w:bCs/>
+          <w:color w:val="auto"/>
+          <w:sz w:val="20"/>
+          <w:szCs w:val="20"/>
+        </w:rPr>
+        <w:t xml:space="preserve"> </w:t>
+      </w:r>
+      <w:hyperlink r:id="rId3">
         <w:r>
           <w:rPr>
-            <w:rStyle w:val="ListLabel2"/>
+            <w:rStyle w:val="LinkdaInternet"/>
             <w:rFonts w:eastAsia="Arial" w:cs="Arial" w:ascii="Arial" w:hAnsi="Arial"/>
-            <w:b/>
-            <w:bCs/>
             <w:color w:val="auto"/>
             <w:sz w:val="20"/>
             <w:szCs w:val="20"/>
-            <w:u w:val="single" w:color="FFFFFF"/>
           </w:rPr>
-          <w:t xml:space="preserve"> </w:t>
+          <w:t>github.com/jpfaria19</w:t>
         </w:r>
       </w:hyperlink>
-      <w:r>
-        <w:rPr>
-          <w:rFonts w:eastAsia="Arial" w:cs="Arial" w:ascii="Arial" w:hAnsi="Arial"/>
-          <w:color w:val="1155CC"/>
-          <w:sz w:val="20"/>
-          <w:szCs w:val="20"/>
-        </w:rPr>
-        <w:t>/</w:t>
-      </w:r>
-      <w:r>
-        <w:rPr>
-          <w:rFonts w:eastAsia="Arial" w:cs="Arial" w:ascii="Arial" w:hAnsi="Arial"/>
-          <w:b/>
-          <w:bCs/>
-          <w:color w:val="auto"/>
-          <w:sz w:val="20"/>
-          <w:szCs w:val="20"/>
-        </w:rPr>
-        <w:t xml:space="preserve"> </w:t>
-      </w:r>
-      <w:r>
-        <w:rPr>
-          <w:rFonts w:eastAsia="Arial" w:cs="Arial" w:ascii="Arial" w:hAnsi="Arial"/>
-          <w:color w:val="1155CC"/>
-          <w:sz w:val="20"/>
-          <w:szCs w:val="20"/>
-        </w:rPr>
-        <w:t>jpfaria19@hotmail.com</w:t>
-      </w:r>
-    </w:p>
-    <w:p>
-      <w:pPr>
-        <w:pStyle w:val="Normal"/>
-        <w:spacing w:lineRule="exact" w:line="85" w:before="0" w:after="0"/>
-        <w:rPr>
-          <w:color w:val="auto"/>
-          <w:sz w:val="24"/>
-          <w:szCs w:val="24"/>
-        </w:rPr>
-      </w:pPr>
-      <w:r>
-        <w:rPr>
-          <w:color w:val="auto"/>
-          <w:sz w:val="24"/>
-          <w:szCs w:val="24"/>
-        </w:rPr>
-      </w:r>
     </w:p>
     <w:p>
       <w:pPr>
         <w:pStyle w:val="Normal"/>
         <w:spacing w:before="0" w:after="0"/>
-        <w:rPr/>
-      </w:pPr>
-      <w:r>
-        <w:rPr>
-          <w:rFonts w:eastAsia="Arial" w:cs="Arial" w:ascii="Arial" w:hAnsi="Arial"/>
-          <w:b/>
-          <w:bCs/>
-          <w:color w:val="auto"/>
-          <w:sz w:val="20"/>
-          <w:szCs w:val="20"/>
-        </w:rPr>
-        <w:t>GitHub</w:t>
+        <w:rPr>
+          <w:rFonts w:ascii="Arial" w:hAnsi="Arial" w:eastAsia="Arial" w:cs="Arial"/>
+          <w:color w:val="auto"/>
+          <w:sz w:val="20"/>
+          <w:szCs w:val="20"/>
+        </w:rPr>
+      </w:pPr>
+      <w:r>
+        <w:rPr>
+          <w:rFonts w:eastAsia="Arial" w:cs="Arial" w:ascii="Arial" w:hAnsi="Arial"/>
+          <w:color w:val="auto"/>
+          <w:sz w:val="20"/>
+          <w:szCs w:val="20"/>
+        </w:rPr>
+      </w:r>
+    </w:p>
+    <w:p>
+      <w:pPr>
+        <w:pStyle w:val="Normal"/>
+        <w:spacing w:before="0" w:after="0"/>
+        <w:rPr/>
+      </w:pPr>
+      <w:r>
+        <w:rPr>
+          <w:rFonts w:eastAsia="Arial" w:cs="Arial" w:ascii="Arial" w:hAnsi="Arial"/>
+          <w:b/>
+          <w:bCs/>
+          <w:color w:val="auto"/>
+          <w:sz w:val="24"/>
+          <w:szCs w:val="24"/>
+        </w:rPr>
+        <w:t>Site</w:t>
       </w:r>
       <w:r>
         <w:rPr>
@@ -649,77 +662,9 @@
           <w:sz w:val="22"/>
           <w:szCs w:val="22"/>
         </w:rPr>
-        <w:t>:</w:t>
-      </w:r>
-      <w:r>
-        <w:rPr>
-          <w:rFonts w:eastAsia="Arial" w:cs="Arial" w:ascii="Arial" w:hAnsi="Arial"/>
-          <w:b/>
-          <w:bCs/>
-          <w:color w:val="auto"/>
-          <w:sz w:val="20"/>
-          <w:szCs w:val="20"/>
-        </w:rPr>
-        <w:t xml:space="preserve"> </w:t>
-      </w:r>
-      <w:r>
-        <w:rPr>
-          <w:rFonts w:eastAsia="Arial" w:cs="Arial" w:ascii="Arial" w:hAnsi="Arial"/>
-          <w:color w:val="auto"/>
-          <w:sz w:val="20"/>
-          <w:szCs w:val="20"/>
-        </w:rPr>
-        <w:t>github.com/jpfaria19</w:t>
-      </w:r>
-    </w:p>
-    <w:p>
-      <w:pPr>
-        <w:pStyle w:val="Normal"/>
-        <w:spacing w:before="0" w:after="0"/>
-        <w:rPr>
-          <w:rFonts w:ascii="Arial" w:hAnsi="Arial" w:eastAsia="Arial" w:cs="Arial"/>
-          <w:color w:val="auto"/>
-          <w:sz w:val="20"/>
-          <w:szCs w:val="20"/>
-        </w:rPr>
-      </w:pPr>
-      <w:r>
-        <w:rPr/>
-      </w:r>
-    </w:p>
-    <w:p>
-      <w:pPr>
-        <w:pStyle w:val="Normal"/>
-        <w:spacing w:before="0" w:after="0"/>
-        <w:rPr>
-          <w:b/>
-          <w:b/>
-          <w:bCs/>
-        </w:rPr>
-      </w:pPr>
-      <w:r>
-        <w:rPr>
-          <w:rFonts w:eastAsia="Arial" w:cs="Arial" w:ascii="Arial" w:hAnsi="Arial"/>
-          <w:b/>
-          <w:bCs/>
-          <w:color w:val="auto"/>
-          <w:sz w:val="24"/>
-          <w:szCs w:val="24"/>
-        </w:rPr>
-        <w:t>Site</w:t>
-      </w:r>
-      <w:r>
-        <w:rPr>
-          <w:rFonts w:eastAsia="Arial" w:cs="Arial" w:ascii="Arial" w:hAnsi="Arial"/>
-          <w:b/>
-          <w:bCs/>
-          <w:color w:val="auto"/>
-          <w:sz w:val="22"/>
-          <w:szCs w:val="22"/>
-        </w:rPr>
         <w:t xml:space="preserve">: </w:t>
       </w:r>
-      <w:hyperlink r:id="rId3">
+      <w:hyperlink r:id="rId4">
         <w:r>
           <w:rPr>
             <w:rStyle w:val="Linkdainternetvisitado"/>
@@ -730,7 +675,7 @@
             <w:sz w:val="24"/>
             <w:szCs w:val="24"/>
           </w:rPr>
-          <w:t>joaoplfaria.com</w:t>
+          <w:t>jpfaria19.github.io</w:t>
         </w:r>
       </w:hyperlink>
     </w:p>
@@ -776,7 +721,7 @@
                     </pic:cNvPicPr>
                   </pic:nvPicPr>
                   <pic:blipFill>
-                    <a:blip r:embed="rId4"/>
+                    <a:blip r:embed="rId5"/>
                     <a:stretch>
                       <a:fillRect/>
                     </a:stretch>
@@ -837,11 +782,7 @@
       <w:pPr>
         <w:pStyle w:val="Normal"/>
         <w:spacing w:before="0" w:after="0"/>
-        <w:rPr>
-          <w:color w:val="auto"/>
-          <w:sz w:val="20"/>
-          <w:szCs w:val="20"/>
-        </w:rPr>
+        <w:rPr/>
       </w:pPr>
       <w:r>
         <w:rPr>
@@ -852,7 +793,7 @@
           <w:sz w:val="48"/>
           <w:szCs w:val="48"/>
         </w:rPr>
-        <w:t>OBJETIVO</w:t>
+        <w:t>Objetivo</w:t>
       </w:r>
     </w:p>
     <w:p>
@@ -876,7 +817,7 @@
     <w:p>
       <w:pPr>
         <w:pStyle w:val="Normal"/>
-        <w:spacing w:lineRule="auto" w:line="352" w:before="0" w:after="0"/>
+        <w:spacing w:lineRule="auto" w:line="348" w:before="0" w:after="0"/>
         <w:ind w:right="160" w:hanging="0"/>
         <w:rPr>
           <w:color w:val="auto"/>
@@ -936,7 +877,7 @@
                     </pic:cNvPicPr>
                   </pic:nvPicPr>
                   <pic:blipFill>
-                    <a:blip r:embed="rId5"/>
+                    <a:blip r:embed="rId6"/>
                     <a:stretch>
                       <a:fillRect/>
                     </a:stretch>
@@ -992,6 +933,9 @@
           <w:szCs w:val="24"/>
         </w:rPr>
       </w:r>
+      <w:bookmarkStart w:id="0" w:name="__DdeLink__278_1453641909"/>
+      <w:bookmarkStart w:id="1" w:name="__DdeLink__278_1453641909"/>
+      <w:bookmarkEnd w:id="1"/>
     </w:p>
     <w:p>
       <w:pPr>
@@ -1010,16 +954,15 @@
           <w:szCs w:val="24"/>
         </w:rPr>
       </w:r>
-    </w:p>
-    <w:p>
-      <w:pPr>
-        <w:pStyle w:val="Normal"/>
-        <w:spacing w:before="0" w:after="0"/>
-        <w:rPr>
-          <w:color w:val="auto"/>
-          <w:sz w:val="20"/>
-          <w:szCs w:val="20"/>
-        </w:rPr>
+      <w:bookmarkStart w:id="2" w:name="__DdeLink__278_14536419091"/>
+      <w:bookmarkStart w:id="3" w:name="__DdeLink__278_14536419091"/>
+      <w:bookmarkEnd w:id="3"/>
+    </w:p>
+    <w:p>
+      <w:pPr>
+        <w:pStyle w:val="Normal"/>
+        <w:spacing w:before="57" w:after="57"/>
+        <w:rPr/>
       </w:pPr>
       <w:r>
         <w:rPr>
@@ -1036,57 +979,20 @@
     <w:p>
       <w:pPr>
         <w:pStyle w:val="Normal"/>
-        <w:spacing w:lineRule="exact" w:line="389" w:before="0" w:after="0"/>
-        <w:rPr>
-          <w:color w:val="auto"/>
-          <w:sz w:val="24"/>
-          <w:szCs w:val="24"/>
-        </w:rPr>
-      </w:pPr>
-      <w:r>
-        <w:rPr>
-          <w:color w:val="auto"/>
-          <w:sz w:val="24"/>
-          <w:szCs w:val="24"/>
-        </w:rPr>
-      </w:r>
-    </w:p>
-    <w:p>
-      <w:pPr>
-        <w:pStyle w:val="Normal"/>
-        <w:spacing w:lineRule="auto" w:line="343" w:before="0" w:after="0"/>
-        <w:rPr>
-          <w:color w:val="auto"/>
-          <w:sz w:val="20"/>
-          <w:szCs w:val="20"/>
-        </w:rPr>
-      </w:pPr>
-      <w:r>
-        <w:rPr>
-          <w:rFonts w:eastAsia="Arial" w:cs="Arial" w:ascii="Arial" w:hAnsi="Arial"/>
-          <w:color w:val="353744"/>
-          <w:sz w:val="22"/>
-          <w:szCs w:val="22"/>
-        </w:rPr>
-        <w:t>Graduando em Análise e Desenvolvimento de Sistemas pelo INFNET. Previsão de término 2020.</w:t>
-      </w:r>
-    </w:p>
-    <w:p>
-      <w:pPr>
-        <w:pStyle w:val="Normal"/>
-        <w:spacing w:lineRule="exact" w:line="20" w:before="0" w:after="0"/>
-        <w:rPr>
-          <w:color w:val="auto"/>
-          <w:sz w:val="24"/>
-          <w:szCs w:val="24"/>
-        </w:rPr>
-      </w:pPr>
-      <w:r>
-        <w:rPr>
-          <w:color w:val="auto"/>
-          <w:sz w:val="24"/>
-          <w:szCs w:val="24"/>
-        </w:rPr>
+        <w:spacing w:lineRule="auto" w:line="343" w:before="57" w:after="57"/>
+        <w:rPr>
+          <w:rFonts w:ascii="Arial" w:hAnsi="Arial" w:eastAsia="Arial" w:cs="Arial"/>
+          <w:b w:val="false"/>
+          <w:b w:val="false"/>
+          <w:bCs w:val="false"/>
+          <w:color w:val="auto"/>
+          <w:kern w:val="0"/>
+          <w:sz w:val="24"/>
+          <w:szCs w:val="24"/>
+          <w:lang w:val="pt-BR" w:eastAsia="zh-CN" w:bidi="hi-IN"/>
+        </w:rPr>
+      </w:pPr>
+      <w:r>
         <w:drawing>
           <wp:anchor behindDoc="1" distT="0" distB="0" distL="114935" distR="114935" simplePos="0" locked="0" layoutInCell="1" allowOverlap="1" relativeHeight="6">
             <wp:simplePos x="0" y="0"/>
@@ -1113,7 +1019,7 @@
                     </pic:cNvPicPr>
                   </pic:nvPicPr>
                   <pic:blipFill>
-                    <a:blip r:embed="rId6"/>
+                    <a:blip r:embed="rId7"/>
                     <a:stretch>
                       <a:fillRect/>
                     </a:stretch>
@@ -1133,141 +1039,81 @@
           </wp:anchor>
         </w:drawing>
       </w:r>
-    </w:p>
-    <w:p>
-      <w:pPr>
-        <w:pStyle w:val="Normal"/>
-        <w:spacing w:lineRule="exact" w:line="200" w:before="0" w:after="0"/>
-        <w:rPr>
-          <w:color w:val="auto"/>
-          <w:sz w:val="24"/>
-          <w:szCs w:val="24"/>
-        </w:rPr>
-      </w:pPr>
-      <w:r>
-        <w:rPr>
-          <w:color w:val="auto"/>
-          <w:sz w:val="24"/>
-          <w:szCs w:val="24"/>
-        </w:rPr>
-      </w:r>
-    </w:p>
-    <w:p>
-      <w:pPr>
-        <w:pStyle w:val="Normal"/>
-        <w:spacing w:lineRule="exact" w:line="200" w:before="0" w:after="0"/>
-        <w:rPr>
-          <w:color w:val="auto"/>
-          <w:sz w:val="24"/>
-          <w:szCs w:val="24"/>
-        </w:rPr>
-      </w:pPr>
-      <w:r>
-        <w:rPr>
-          <w:color w:val="auto"/>
-          <w:sz w:val="24"/>
-          <w:szCs w:val="24"/>
-        </w:rPr>
-      </w:r>
-    </w:p>
-    <w:p>
-      <w:pPr>
-        <w:pStyle w:val="Normal"/>
-        <w:spacing w:lineRule="exact" w:line="200" w:before="0" w:after="0"/>
-        <w:rPr>
-          <w:color w:val="auto"/>
-          <w:sz w:val="24"/>
-          <w:szCs w:val="24"/>
-        </w:rPr>
-      </w:pPr>
-      <w:r>
-        <w:rPr>
-          <w:color w:val="auto"/>
-          <w:sz w:val="24"/>
-          <w:szCs w:val="24"/>
-        </w:rPr>
-      </w:r>
-    </w:p>
-    <w:p>
-      <w:pPr>
-        <w:pStyle w:val="Normal"/>
-        <w:spacing w:lineRule="exact" w:line="200" w:before="0" w:after="0"/>
-        <w:rPr>
-          <w:color w:val="auto"/>
-          <w:sz w:val="24"/>
-          <w:szCs w:val="24"/>
-        </w:rPr>
-      </w:pPr>
-      <w:r>
-        <w:rPr>
-          <w:color w:val="auto"/>
-          <w:sz w:val="24"/>
-          <w:szCs w:val="24"/>
-        </w:rPr>
-      </w:r>
-    </w:p>
-    <w:p>
-      <w:pPr>
-        <w:pStyle w:val="Normal"/>
-        <w:spacing w:lineRule="exact" w:line="214" w:before="0" w:after="0"/>
-        <w:rPr>
-          <w:color w:val="auto"/>
-          <w:sz w:val="24"/>
-          <w:szCs w:val="24"/>
-        </w:rPr>
-      </w:pPr>
-      <w:r>
-        <w:rPr>
-          <w:color w:val="auto"/>
-          <w:sz w:val="24"/>
-          <w:szCs w:val="24"/>
-        </w:rPr>
-      </w:r>
-    </w:p>
-    <w:p>
-      <w:pPr>
-        <w:pStyle w:val="Normal"/>
-        <w:spacing w:before="0" w:after="0"/>
-        <w:rPr>
-          <w:color w:val="auto"/>
-          <w:sz w:val="20"/>
-          <w:szCs w:val="20"/>
-        </w:rPr>
-      </w:pPr>
-      <w:r>
-        <w:rPr>
-          <w:rFonts w:eastAsia="Arial" w:cs="Arial" w:ascii="Arial" w:hAnsi="Arial"/>
+      <w:r>
+        <w:rPr>
+          <w:rFonts w:eastAsia="Arial" w:cs="Arial" w:ascii="Arial" w:hAnsi="Arial"/>
+          <w:b w:val="false"/>
+          <w:bCs w:val="false"/>
+          <w:color w:val="auto"/>
+          <w:kern w:val="0"/>
+          <w:sz w:val="24"/>
+          <w:szCs w:val="24"/>
+          <w:lang w:val="pt-BR" w:eastAsia="zh-CN" w:bidi="hi-IN"/>
+        </w:rPr>
+        <w:t>G</w:t>
+      </w:r>
+      <w:r>
+        <w:rPr>
+          <w:rFonts w:eastAsia="Arial" w:cs="Arial" w:ascii="Arial" w:hAnsi="Arial"/>
+          <w:b w:val="false"/>
+          <w:bCs w:val="false"/>
+          <w:color w:val="auto"/>
+          <w:kern w:val="0"/>
+          <w:sz w:val="24"/>
+          <w:szCs w:val="24"/>
+          <w:lang w:val="pt-BR" w:eastAsia="zh-CN" w:bidi="hi-IN"/>
+        </w:rPr>
+        <w:t>raduando em Análise e Desenvolvimento de Sistemas pelo INFNET. Previsão de término 2020.</w:t>
+      </w:r>
+    </w:p>
+    <w:p>
+      <w:pPr>
+        <w:pStyle w:val="Normal"/>
+        <w:spacing w:lineRule="exact" w:line="200" w:before="57" w:after="57"/>
+        <w:rPr>
+          <w:rFonts w:ascii="Arial" w:hAnsi="Arial" w:eastAsia="Arial" w:cs="Arial"/>
+          <w:b/>
           <w:b/>
           <w:bCs/>
           <w:color w:val="auto"/>
           <w:sz w:val="48"/>
           <w:szCs w:val="48"/>
         </w:rPr>
+      </w:pPr>
+      <w:r>
+        <w:rPr>
+          <w:rFonts w:eastAsia="Arial" w:cs="Arial" w:ascii="Arial" w:hAnsi="Arial"/>
+          <w:b/>
+          <w:bCs/>
+          <w:color w:val="auto"/>
+          <w:sz w:val="48"/>
+          <w:szCs w:val="48"/>
+        </w:rPr>
+      </w:r>
+    </w:p>
+    <w:p>
+      <w:pPr>
+        <w:pStyle w:val="Normal"/>
+        <w:spacing w:before="57" w:after="57"/>
+        <w:rPr/>
+      </w:pPr>
+      <w:r>
+        <w:rPr>
+          <w:rFonts w:eastAsia="Arial" w:cs="Arial" w:ascii="Arial" w:hAnsi="Arial"/>
+          <w:b/>
+          <w:bCs/>
+          <w:color w:val="auto"/>
+          <w:sz w:val="48"/>
+          <w:szCs w:val="48"/>
+        </w:rPr>
         <w:t>Experiência</w:t>
       </w:r>
     </w:p>
     <w:p>
       <w:pPr>
         <w:pStyle w:val="Normal"/>
-        <w:spacing w:lineRule="exact" w:line="398" w:before="0" w:after="0"/>
-        <w:rPr>
-          <w:color w:val="auto"/>
-          <w:sz w:val="24"/>
-          <w:szCs w:val="24"/>
-        </w:rPr>
-      </w:pPr>
-      <w:r>
-        <w:rPr>
-          <w:color w:val="auto"/>
-          <w:sz w:val="24"/>
-          <w:szCs w:val="24"/>
-        </w:rPr>
-      </w:r>
-    </w:p>
-    <w:p>
-      <w:pPr>
-        <w:pStyle w:val="Normal"/>
-        <w:spacing w:before="0" w:after="0"/>
+        <w:spacing w:lineRule="auto" w:line="372" w:before="57" w:after="57"/>
+        <w:ind w:hanging="0"/>
         <w:rPr/>
       </w:pPr>
       <w:r>
@@ -1279,8 +1125,16 @@
           <w:sz w:val="24"/>
           <w:szCs w:val="24"/>
         </w:rPr>
-        <w:t>Jovem Aprendiz</w:t>
-      </w:r>
+        <w:t>Desenvolvedor Júnior – EZTech (12/19 – até o momento):</w:t>
+      </w:r>
+    </w:p>
+    <w:p>
+      <w:pPr>
+        <w:pStyle w:val="Normal"/>
+        <w:spacing w:lineRule="auto" w:line="372" w:before="0" w:after="0"/>
+        <w:ind w:hanging="0"/>
+        <w:rPr/>
+      </w:pPr>
       <w:r>
         <w:rPr>
           <w:rFonts w:eastAsia="Arial" w:cs="Arial" w:ascii="Arial" w:hAnsi="Arial"/>
@@ -1290,58 +1144,7 @@
           <w:sz w:val="24"/>
           <w:szCs w:val="24"/>
         </w:rPr>
-        <w:t xml:space="preserve"> – </w:t>
-      </w:r>
-      <w:r>
-        <w:rPr>
-          <w:rFonts w:eastAsia="Arial" w:cs="Arial" w:ascii="Arial" w:hAnsi="Arial"/>
-          <w:b/>
-          <w:bCs/>
-          <w:color w:val="434343"/>
-          <w:sz w:val="24"/>
-          <w:szCs w:val="24"/>
-        </w:rPr>
-        <w:t>APSA (08/13 – 08/14):</w:t>
-      </w:r>
-    </w:p>
-    <w:p>
-      <w:pPr>
-        <w:pStyle w:val="Normal"/>
-        <w:spacing w:lineRule="exact" w:line="143" w:before="0" w:after="0"/>
-        <w:rPr>
-          <w:color w:val="auto"/>
-          <w:sz w:val="24"/>
-          <w:szCs w:val="24"/>
-        </w:rPr>
-      </w:pPr>
-      <w:r>
-        <w:rPr>
-          <w:color w:val="auto"/>
-          <w:sz w:val="24"/>
-          <w:szCs w:val="24"/>
-        </w:rPr>
-      </w:r>
-    </w:p>
-    <w:p>
-      <w:pPr>
-        <w:pStyle w:val="Normal"/>
-        <w:spacing w:lineRule="auto" w:line="391" w:before="0" w:after="0"/>
-        <w:ind w:right="180" w:firstLine="710"/>
-        <w:rPr>
-          <w:color w:val="auto"/>
-          <w:sz w:val="20"/>
-          <w:szCs w:val="20"/>
-        </w:rPr>
-      </w:pPr>
-      <w:r>
-        <w:rPr>
-          <w:rFonts w:eastAsia="Arial" w:cs="Arial" w:ascii="Arial" w:hAnsi="Arial"/>
-          <w:b/>
-          <w:bCs/>
-          <w:color w:val="434343"/>
-          <w:sz w:val="24"/>
-          <w:szCs w:val="24"/>
-        </w:rPr>
+        <w:tab/>
         <w:t xml:space="preserve">Descrição do cargo: </w:t>
       </w:r>
       <w:r>
@@ -1349,292 +1152,13 @@
           <w:rFonts w:eastAsia="Arial" w:cs="Arial" w:ascii="Arial" w:hAnsi="Arial"/>
           <w:b w:val="false"/>
           <w:bCs w:val="false"/>
-          <w:color w:val="434343"/>
-          <w:sz w:val="24"/>
-          <w:szCs w:val="24"/>
-        </w:rPr>
-        <w:t>Configuração de modem, impressoras, computadores em rede. Montagem e manunteção de hardwares e instalação de sofware.</w:t>
-      </w:r>
-    </w:p>
-    <w:p>
-      <w:pPr>
-        <w:pStyle w:val="Normal"/>
-        <w:spacing w:lineRule="exact" w:line="212" w:before="0" w:after="0"/>
-        <w:rPr>
-          <w:color w:val="auto"/>
-          <w:sz w:val="24"/>
-          <w:szCs w:val="24"/>
-        </w:rPr>
-      </w:pPr>
-      <w:r>
-        <w:rPr>
-          <w:color w:val="auto"/>
-          <w:sz w:val="24"/>
-          <w:szCs w:val="24"/>
-        </w:rPr>
-      </w:r>
-    </w:p>
-    <w:p>
-      <w:pPr>
-        <w:pStyle w:val="Normal"/>
-        <w:spacing w:before="0" w:after="0"/>
-        <w:rPr/>
-      </w:pPr>
-      <w:r>
-        <w:rPr>
-          <w:rFonts w:eastAsia="Arial" w:cs="Arial" w:ascii="Arial" w:hAnsi="Arial"/>
-          <w:b/>
-          <w:bCs/>
-          <w:color w:val="434343"/>
-          <w:sz w:val="24"/>
-          <w:szCs w:val="24"/>
-        </w:rPr>
-        <w:t>Trainee</w:t>
-      </w:r>
-      <w:r>
-        <w:rPr>
-          <w:rFonts w:eastAsia="Arial" w:cs="Arial" w:ascii="Arial" w:hAnsi="Arial"/>
-          <w:b/>
-          <w:bCs/>
-          <w:color w:val="434343"/>
-          <w:sz w:val="24"/>
-          <w:szCs w:val="24"/>
-        </w:rPr>
-        <w:t xml:space="preserve"> – </w:t>
-      </w:r>
-      <w:r>
-        <w:rPr>
-          <w:rFonts w:eastAsia="Arial" w:cs="Arial" w:ascii="Arial" w:hAnsi="Arial"/>
-          <w:b/>
-          <w:bCs/>
-          <w:color w:val="434343"/>
-          <w:sz w:val="24"/>
-          <w:szCs w:val="24"/>
-        </w:rPr>
-        <w:t>APSA (10/14 – 04/18):</w:t>
-      </w:r>
-    </w:p>
-    <w:p>
-      <w:pPr>
-        <w:pStyle w:val="Normal"/>
-        <w:spacing w:lineRule="exact" w:line="145" w:before="0" w:after="0"/>
-        <w:rPr>
-          <w:color w:val="auto"/>
-          <w:sz w:val="24"/>
-          <w:szCs w:val="24"/>
-        </w:rPr>
-      </w:pPr>
-      <w:r>
-        <w:rPr>
-          <w:color w:val="auto"/>
-          <w:sz w:val="24"/>
-          <w:szCs w:val="24"/>
-        </w:rPr>
-      </w:r>
-    </w:p>
-    <w:p>
-      <w:pPr>
-        <w:sectPr>
-          <w:type w:val="nextPage"/>
-          <w:pgSz w:w="11906" w:h="16838"/>
-          <w:pgMar w:left="1140" w:right="940" w:header="0" w:top="254" w:footer="0" w:bottom="1440" w:gutter="0"/>
-          <w:pgNumType w:fmt="decimal"/>
-          <w:formProt w:val="false"/>
-          <w:textDirection w:val="lrTb"/>
-          <w:docGrid w:type="default" w:linePitch="100" w:charSpace="4096"/>
-        </w:sectPr>
-        <w:pStyle w:val="Normal"/>
-        <w:spacing w:lineRule="auto" w:line="343" w:before="0" w:after="0"/>
-        <w:ind w:right="180" w:firstLine="710"/>
-        <w:rPr/>
-      </w:pPr>
-      <w:r>
-        <w:rPr>
-          <w:rFonts w:eastAsia="Arial" w:cs="Arial" w:ascii="Arial" w:hAnsi="Arial"/>
-          <w:b/>
-          <w:bCs/>
-          <w:color w:val="434343"/>
-          <w:sz w:val="24"/>
-          <w:szCs w:val="24"/>
-        </w:rPr>
-        <w:t>Descrição do cargo:</w:t>
-      </w:r>
-      <w:r>
-        <w:rPr>
-          <w:rFonts w:eastAsia="Arial" w:cs="Arial" w:ascii="Arial" w:hAnsi="Arial"/>
-          <w:color w:val="auto"/>
-          <w:sz w:val="24"/>
-          <w:szCs w:val="24"/>
-        </w:rPr>
-        <w:t xml:space="preserve"> Configuração de modem, impressoras, computadores em rede, básico conhecimento em sistema AD (Active Directory) para criação, alteração, exclusão e qualquer outro tipo de atividade com usuários. Montagem e manunteção de hardwares e instalação de sofware.</w:t>
-      </w:r>
-      <w:bookmarkStart w:id="1" w:name="page2"/>
-      <w:bookmarkEnd w:id="1"/>
-    </w:p>
-    <w:p>
-      <w:pPr>
-        <w:pStyle w:val="Normal"/>
-        <w:spacing w:before="0" w:after="0"/>
-        <w:rPr/>
-      </w:pPr>
-      <w:r>
-        <w:rPr>
-          <w:rFonts w:eastAsia="Arial" w:cs="Arial" w:ascii="Arial" w:hAnsi="Arial"/>
-          <w:b/>
-          <w:bCs/>
-          <w:color w:val="434343"/>
-          <w:sz w:val="24"/>
-          <w:szCs w:val="24"/>
-        </w:rPr>
-        <w:t>Auxiliar Administrativo</w:t>
-      </w:r>
-      <w:r>
-        <w:rPr>
-          <w:rFonts w:eastAsia="Arial" w:cs="Arial" w:ascii="Arial" w:hAnsi="Arial"/>
-          <w:b/>
-          <w:bCs/>
-          <w:color w:val="434343"/>
-          <w:sz w:val="24"/>
-          <w:szCs w:val="24"/>
-        </w:rPr>
-        <w:t xml:space="preserve"> – </w:t>
-      </w:r>
-      <w:r>
-        <w:rPr>
-          <w:rFonts w:eastAsia="Arial" w:cs="Arial" w:ascii="Arial" w:hAnsi="Arial"/>
-          <w:b/>
-          <w:bCs/>
-          <w:color w:val="434343"/>
-          <w:sz w:val="24"/>
-          <w:szCs w:val="24"/>
-        </w:rPr>
-        <w:t xml:space="preserve">APSA (04/18 – </w:t>
-      </w:r>
-      <w:r>
-        <w:rPr>
-          <w:rFonts w:eastAsia="Arial" w:cs="Arial" w:ascii="Arial" w:hAnsi="Arial"/>
-          <w:b/>
-          <w:bCs/>
-          <w:color w:val="434343"/>
-          <w:sz w:val="24"/>
-          <w:szCs w:val="24"/>
-        </w:rPr>
-        <w:t>10/18</w:t>
-      </w:r>
-      <w:r>
-        <w:rPr>
-          <w:rFonts w:eastAsia="Arial" w:cs="Arial" w:ascii="Arial" w:hAnsi="Arial"/>
-          <w:b/>
-          <w:bCs/>
-          <w:color w:val="434343"/>
-          <w:sz w:val="24"/>
-          <w:szCs w:val="24"/>
-        </w:rPr>
-        <w:t>):</w:t>
-      </w:r>
-    </w:p>
-    <w:p>
-      <w:pPr>
-        <w:pStyle w:val="Normal"/>
-        <w:spacing w:lineRule="exact" w:line="145" w:before="0" w:after="0"/>
-        <w:rPr>
-          <w:color w:val="auto"/>
-          <w:sz w:val="20"/>
-          <w:szCs w:val="20"/>
-        </w:rPr>
-      </w:pPr>
-      <w:r>
-        <w:rPr>
-          <w:color w:val="auto"/>
-          <w:sz w:val="20"/>
-          <w:szCs w:val="20"/>
-        </w:rPr>
-      </w:r>
-    </w:p>
-    <w:p>
-      <w:pPr>
-        <w:pStyle w:val="Normal"/>
-        <w:spacing w:lineRule="auto" w:line="372" w:before="0" w:after="0"/>
-        <w:ind w:firstLine="710"/>
-        <w:rPr/>
-      </w:pPr>
-      <w:r>
-        <w:rPr>
-          <w:rFonts w:eastAsia="Arial" w:cs="Arial" w:ascii="Arial" w:hAnsi="Arial"/>
-          <w:b/>
-          <w:bCs/>
-          <w:color w:val="434343"/>
-          <w:sz w:val="24"/>
-          <w:szCs w:val="24"/>
-        </w:rPr>
-        <w:t>Descrição do cargo:</w:t>
-      </w:r>
-      <w:r>
-        <w:rPr>
-          <w:rFonts w:eastAsia="Arial" w:cs="Arial" w:ascii="Arial" w:hAnsi="Arial"/>
-          <w:color w:val="auto"/>
-          <w:sz w:val="24"/>
-          <w:szCs w:val="24"/>
-        </w:rPr>
-        <w:t xml:space="preserve"> Responsável pela área de cotação e contratação dos serviços de manutenção para condomínios.</w:t>
-      </w:r>
-    </w:p>
-    <w:p>
-      <w:pPr>
-        <w:pStyle w:val="Normal"/>
-        <w:spacing w:lineRule="auto" w:line="372" w:before="0" w:after="0"/>
-        <w:ind w:hanging="0"/>
-        <w:rPr>
-          <w:rFonts w:ascii="Arial" w:hAnsi="Arial" w:eastAsia="Arial" w:cs="Arial"/>
-          <w:b/>
-          <w:b/>
-          <w:bCs/>
-          <w:color w:val="434343"/>
-          <w:sz w:val="24"/>
-          <w:szCs w:val="24"/>
-        </w:rPr>
-      </w:pPr>
-      <w:r>
-        <w:rPr/>
-      </w:r>
-    </w:p>
-    <w:p>
-      <w:pPr>
-        <w:pStyle w:val="Normal"/>
-        <w:spacing w:lineRule="auto" w:line="372" w:before="0" w:after="0"/>
-        <w:ind w:hanging="0"/>
-        <w:rPr/>
-      </w:pPr>
-      <w:r>
-        <w:rPr>
-          <w:rFonts w:eastAsia="Arial" w:cs="Arial" w:ascii="Arial" w:hAnsi="Arial"/>
-          <w:b/>
-          <w:bCs/>
-          <w:color w:val="434343"/>
-          <w:sz w:val="24"/>
-          <w:szCs w:val="24"/>
-        </w:rPr>
-        <w:t>Estagiário – EZTech (10/18 – até o momento):</w:t>
-      </w:r>
-    </w:p>
-    <w:p>
-      <w:pPr>
-        <w:pStyle w:val="Normal"/>
-        <w:spacing w:lineRule="auto" w:line="372" w:before="0" w:after="0"/>
-        <w:ind w:hanging="0"/>
-        <w:rPr/>
-      </w:pPr>
-      <w:r>
-        <w:rPr>
-          <w:rFonts w:eastAsia="Arial" w:cs="Arial" w:ascii="Arial" w:hAnsi="Arial"/>
-          <w:b/>
-          <w:bCs/>
-          <w:color w:val="434343"/>
-          <w:sz w:val="24"/>
-          <w:szCs w:val="24"/>
-        </w:rPr>
-        <w:tab/>
-        <w:t xml:space="preserve">Descrição do cargo: </w:t>
+          <w:color w:val="auto"/>
+          <w:kern w:val="0"/>
+          <w:sz w:val="24"/>
+          <w:szCs w:val="24"/>
+          <w:lang w:val="pt-BR" w:eastAsia="zh-CN" w:bidi="hi-IN"/>
+        </w:rPr>
+        <w:t>M</w:t>
       </w:r>
       <w:r>
         <w:rPr>
@@ -1642,10 +1166,90 @@
           <w:b w:val="false"/>
           <w:bCs w:val="false"/>
           <w:color w:val="auto"/>
-          <w:sz w:val="24"/>
-          <w:szCs w:val="24"/>
-        </w:rPr>
-        <w:t>Responsável pela área de integrações externas com a API da empresa. Manutenção e desenvolvimento de novas features nos sistemas Web e App.</w:t>
+          <w:kern w:val="0"/>
+          <w:sz w:val="24"/>
+          <w:szCs w:val="24"/>
+          <w:lang w:val="pt-BR" w:eastAsia="zh-CN" w:bidi="hi-IN"/>
+        </w:rPr>
+        <w:t xml:space="preserve">anutenção e desenvolvimento de novas features no App </w:t>
+      </w:r>
+      <w:r>
+        <w:rPr>
+          <w:rFonts w:eastAsia="Arial" w:cs="Arial" w:ascii="Arial" w:hAnsi="Arial"/>
+          <w:b w:val="false"/>
+          <w:bCs w:val="false"/>
+          <w:color w:val="auto"/>
+          <w:kern w:val="0"/>
+          <w:sz w:val="24"/>
+          <w:szCs w:val="24"/>
+          <w:lang w:val="pt-BR" w:eastAsia="zh-CN" w:bidi="hi-IN"/>
+        </w:rPr>
+        <w:t>(Ionic – Android e IOS) e nas APIs de Backend (</w:t>
+      </w:r>
+      <w:r>
+        <w:rPr>
+          <w:rFonts w:eastAsia="Arial" w:cs="Arial" w:ascii="Arial" w:hAnsi="Arial"/>
+          <w:b/>
+          <w:bCs/>
+          <w:color w:val="auto"/>
+          <w:kern w:val="0"/>
+          <w:sz w:val="24"/>
+          <w:szCs w:val="24"/>
+          <w:lang w:val="pt-BR" w:eastAsia="zh-CN" w:bidi="hi-IN"/>
+        </w:rPr>
+        <w:t>.</w:t>
+      </w:r>
+      <w:r>
+        <w:rPr>
+          <w:rFonts w:eastAsia="Arial" w:cs="Arial" w:ascii="Arial" w:hAnsi="Arial"/>
+          <w:b w:val="false"/>
+          <w:bCs w:val="false"/>
+          <w:color w:val="auto"/>
+          <w:kern w:val="0"/>
+          <w:sz w:val="24"/>
+          <w:szCs w:val="24"/>
+          <w:lang w:val="pt-BR" w:eastAsia="zh-CN" w:bidi="hi-IN"/>
+        </w:rPr>
+        <w:t>Net Core)</w:t>
+      </w:r>
+      <w:r>
+        <w:rPr>
+          <w:rFonts w:eastAsia="Arial" w:cs="Arial" w:ascii="Arial" w:hAnsi="Arial"/>
+          <w:b w:val="false"/>
+          <w:bCs w:val="false"/>
+          <w:color w:val="auto"/>
+          <w:kern w:val="0"/>
+          <w:sz w:val="24"/>
+          <w:szCs w:val="24"/>
+          <w:lang w:val="pt-BR" w:eastAsia="zh-CN" w:bidi="hi-IN"/>
+        </w:rPr>
+        <w:t xml:space="preserve">; auxilio no processo de planejamento e documentação dos sistemas; </w:t>
+      </w:r>
+      <w:r>
+        <w:rPr>
+          <w:rFonts w:eastAsia="Arial" w:cs="Arial" w:ascii="Arial" w:hAnsi="Arial"/>
+          <w:b w:val="false"/>
+          <w:bCs w:val="false"/>
+          <w:color w:val="auto"/>
+          <w:kern w:val="0"/>
+          <w:sz w:val="24"/>
+          <w:szCs w:val="24"/>
+          <w:lang w:val="pt-BR" w:eastAsia="zh-CN" w:bidi="hi-IN"/>
+        </w:rPr>
+        <w:t>r</w:t>
+      </w:r>
+      <w:r>
+        <w:rPr>
+          <w:rFonts w:eastAsia="Arial" w:cs="Arial" w:ascii="Arial" w:hAnsi="Arial"/>
+          <w:b w:val="false"/>
+          <w:bCs w:val="false"/>
+          <w:color w:val="auto"/>
+          <w:kern w:val="0"/>
+          <w:sz w:val="24"/>
+          <w:szCs w:val="24"/>
+          <w:lang w:val="pt-BR" w:eastAsia="zh-CN" w:bidi="hi-IN"/>
+        </w:rPr>
+        <w:t>esponsável pela área de integrações externas com a API da empresa;</w:t>
       </w:r>
     </w:p>
     <w:p>
@@ -1659,12 +1263,444 @@
           <w:b w:val="false"/>
           <w:bCs w:val="false"/>
           <w:color w:val="auto"/>
-          <w:sz w:val="24"/>
-          <w:szCs w:val="24"/>
-        </w:rPr>
-      </w:pPr>
-      <w:r>
-        <w:rPr/>
+          <w:kern w:val="0"/>
+          <w:sz w:val="24"/>
+          <w:szCs w:val="24"/>
+          <w:lang w:val="pt-BR" w:eastAsia="zh-CN" w:bidi="hi-IN"/>
+        </w:rPr>
+      </w:pPr>
+      <w:r>
+        <w:rPr/>
+      </w:r>
+    </w:p>
+    <w:p>
+      <w:pPr>
+        <w:pStyle w:val="Normal"/>
+        <w:spacing w:lineRule="auto" w:line="372" w:before="0" w:after="0"/>
+        <w:ind w:hanging="0"/>
+        <w:rPr/>
+      </w:pPr>
+      <w:r>
+        <w:rPr>
+          <w:rFonts w:eastAsia="Arial" w:cs="Arial" w:ascii="Arial" w:hAnsi="Arial"/>
+          <w:b/>
+          <w:bCs/>
+          <w:color w:val="434343"/>
+          <w:sz w:val="24"/>
+          <w:szCs w:val="24"/>
+        </w:rPr>
+        <w:t>Estagiário – EZTech (10/18 – 12/19):</w:t>
+      </w:r>
+    </w:p>
+    <w:p>
+      <w:pPr>
+        <w:pStyle w:val="Normal"/>
+        <w:spacing w:lineRule="auto" w:line="372" w:before="0" w:after="0"/>
+        <w:ind w:hanging="0"/>
+        <w:rPr/>
+      </w:pPr>
+      <w:r>
+        <w:rPr>
+          <w:rFonts w:eastAsia="Arial" w:cs="Arial" w:ascii="Arial" w:hAnsi="Arial"/>
+          <w:b/>
+          <w:bCs/>
+          <w:color w:val="434343"/>
+          <w:sz w:val="24"/>
+          <w:szCs w:val="24"/>
+        </w:rPr>
+        <w:tab/>
+        <w:t xml:space="preserve">Descrição do cargo: </w:t>
+      </w:r>
+      <w:r>
+        <w:rPr>
+          <w:rFonts w:eastAsia="Arial" w:cs="Arial" w:ascii="Arial" w:hAnsi="Arial"/>
+          <w:b w:val="false"/>
+          <w:bCs w:val="false"/>
+          <w:color w:val="auto"/>
+          <w:kern w:val="0"/>
+          <w:sz w:val="24"/>
+          <w:szCs w:val="24"/>
+          <w:lang w:val="pt-BR" w:eastAsia="zh-CN" w:bidi="hi-IN"/>
+        </w:rPr>
+        <w:t>M</w:t>
+      </w:r>
+      <w:r>
+        <w:rPr>
+          <w:rFonts w:eastAsia="Arial" w:cs="Arial" w:ascii="Arial" w:hAnsi="Arial"/>
+          <w:b w:val="false"/>
+          <w:bCs w:val="false"/>
+          <w:color w:val="auto"/>
+          <w:kern w:val="0"/>
+          <w:sz w:val="24"/>
+          <w:szCs w:val="24"/>
+          <w:lang w:val="pt-BR" w:eastAsia="zh-CN" w:bidi="hi-IN"/>
+        </w:rPr>
+        <w:t xml:space="preserve">anutenção e desenvolvimento de novas features no App </w:t>
+      </w:r>
+      <w:r>
+        <w:rPr>
+          <w:rFonts w:eastAsia="Arial" w:cs="Arial" w:ascii="Arial" w:hAnsi="Arial"/>
+          <w:b w:val="false"/>
+          <w:bCs w:val="false"/>
+          <w:color w:val="auto"/>
+          <w:kern w:val="0"/>
+          <w:sz w:val="24"/>
+          <w:szCs w:val="24"/>
+          <w:lang w:val="pt-BR" w:eastAsia="zh-CN" w:bidi="hi-IN"/>
+        </w:rPr>
+        <w:t>(Ionic – Android e IOS) e nas APIs de Backend (</w:t>
+      </w:r>
+      <w:r>
+        <w:rPr>
+          <w:rFonts w:eastAsia="Arial" w:cs="Arial" w:ascii="Arial" w:hAnsi="Arial"/>
+          <w:b/>
+          <w:bCs/>
+          <w:color w:val="auto"/>
+          <w:kern w:val="0"/>
+          <w:sz w:val="24"/>
+          <w:szCs w:val="24"/>
+          <w:lang w:val="pt-BR" w:eastAsia="zh-CN" w:bidi="hi-IN"/>
+        </w:rPr>
+        <w:t>.</w:t>
+      </w:r>
+      <w:r>
+        <w:rPr>
+          <w:rFonts w:eastAsia="Arial" w:cs="Arial" w:ascii="Arial" w:hAnsi="Arial"/>
+          <w:b w:val="false"/>
+          <w:bCs w:val="false"/>
+          <w:color w:val="auto"/>
+          <w:kern w:val="0"/>
+          <w:sz w:val="24"/>
+          <w:szCs w:val="24"/>
+          <w:lang w:val="pt-BR" w:eastAsia="zh-CN" w:bidi="hi-IN"/>
+        </w:rPr>
+        <w:t>Net Core)</w:t>
+      </w:r>
+      <w:r>
+        <w:rPr>
+          <w:rFonts w:eastAsia="Arial" w:cs="Arial" w:ascii="Arial" w:hAnsi="Arial"/>
+          <w:b w:val="false"/>
+          <w:bCs w:val="false"/>
+          <w:color w:val="auto"/>
+          <w:kern w:val="0"/>
+          <w:sz w:val="24"/>
+          <w:szCs w:val="24"/>
+          <w:lang w:val="pt-BR" w:eastAsia="zh-CN" w:bidi="hi-IN"/>
+        </w:rPr>
+        <w:t xml:space="preserve">; </w:t>
+      </w:r>
+      <w:r>
+        <w:rPr>
+          <w:rFonts w:eastAsia="Arial" w:cs="Arial" w:ascii="Arial" w:hAnsi="Arial"/>
+          <w:b w:val="false"/>
+          <w:bCs w:val="false"/>
+          <w:color w:val="auto"/>
+          <w:kern w:val="0"/>
+          <w:sz w:val="24"/>
+          <w:szCs w:val="24"/>
+          <w:lang w:val="pt-BR" w:eastAsia="zh-CN" w:bidi="hi-IN"/>
+        </w:rPr>
+        <w:t>r</w:t>
+      </w:r>
+      <w:r>
+        <w:rPr>
+          <w:rFonts w:eastAsia="Arial" w:cs="Arial" w:ascii="Arial" w:hAnsi="Arial"/>
+          <w:b w:val="false"/>
+          <w:bCs w:val="false"/>
+          <w:color w:val="auto"/>
+          <w:kern w:val="0"/>
+          <w:sz w:val="24"/>
+          <w:szCs w:val="24"/>
+          <w:lang w:val="pt-BR" w:eastAsia="zh-CN" w:bidi="hi-IN"/>
+        </w:rPr>
+        <w:t>esponsável pela área de integrações externas com a API da empresa;</w:t>
+      </w:r>
+    </w:p>
+    <w:p>
+      <w:pPr>
+        <w:pStyle w:val="Normal"/>
+        <w:spacing w:before="0" w:after="0"/>
+        <w:rPr>
+          <w:rFonts w:ascii="Arial" w:hAnsi="Arial" w:eastAsia="Arial" w:cs="Arial"/>
+          <w:b/>
+          <w:b/>
+          <w:bCs/>
+          <w:color w:val="434343"/>
+          <w:sz w:val="24"/>
+          <w:szCs w:val="24"/>
+        </w:rPr>
+      </w:pPr>
+      <w:r>
+        <w:rPr/>
+      </w:r>
+      <w:r>
+        <w:br w:type="page"/>
+      </w:r>
+    </w:p>
+    <w:p>
+      <w:pPr>
+        <w:pStyle w:val="Normal"/>
+        <w:spacing w:before="0" w:after="0"/>
+        <w:rPr/>
+      </w:pPr>
+      <w:r>
+        <w:rPr>
+          <w:rFonts w:eastAsia="Arial" w:cs="Arial" w:ascii="Arial" w:hAnsi="Arial"/>
+          <w:b/>
+          <w:bCs/>
+          <w:color w:val="434343"/>
+          <w:sz w:val="24"/>
+          <w:szCs w:val="24"/>
+        </w:rPr>
+        <w:t>Auxiliar Administrativo – APSA (04/18 – 10/18):</w:t>
+      </w:r>
+    </w:p>
+    <w:p>
+      <w:pPr>
+        <w:pStyle w:val="Normal"/>
+        <w:spacing w:lineRule="exact" w:line="145" w:before="0" w:after="0"/>
+        <w:rPr>
+          <w:color w:val="auto"/>
+          <w:sz w:val="20"/>
+          <w:szCs w:val="20"/>
+        </w:rPr>
+      </w:pPr>
+      <w:r>
+        <w:rPr>
+          <w:color w:val="auto"/>
+          <w:sz w:val="20"/>
+          <w:szCs w:val="20"/>
+        </w:rPr>
+      </w:r>
+    </w:p>
+    <w:p>
+      <w:pPr>
+        <w:pStyle w:val="Normal"/>
+        <w:spacing w:lineRule="auto" w:line="372" w:before="0" w:after="0"/>
+        <w:ind w:firstLine="710"/>
+        <w:rPr/>
+      </w:pPr>
+      <w:r>
+        <w:rPr>
+          <w:rFonts w:eastAsia="Arial" w:cs="Arial" w:ascii="Arial" w:hAnsi="Arial"/>
+          <w:b/>
+          <w:bCs/>
+          <w:color w:val="434343"/>
+          <w:sz w:val="24"/>
+          <w:szCs w:val="24"/>
+        </w:rPr>
+        <w:t>Descrição do cargo:</w:t>
+      </w:r>
+      <w:r>
+        <w:rPr>
+          <w:rFonts w:eastAsia="Arial" w:cs="Arial" w:ascii="Arial" w:hAnsi="Arial"/>
+          <w:b/>
+          <w:bCs/>
+          <w:color w:val="auto"/>
+          <w:sz w:val="24"/>
+          <w:szCs w:val="24"/>
+        </w:rPr>
+        <w:t xml:space="preserve"> </w:t>
+      </w:r>
+      <w:r>
+        <w:rPr>
+          <w:rFonts w:eastAsia="Arial" w:cs="Arial" w:ascii="Arial" w:hAnsi="Arial"/>
+          <w:b w:val="false"/>
+          <w:bCs w:val="false"/>
+          <w:color w:val="auto"/>
+          <w:kern w:val="0"/>
+          <w:sz w:val="24"/>
+          <w:szCs w:val="24"/>
+          <w:lang w:val="pt-BR" w:eastAsia="zh-CN" w:bidi="hi-IN"/>
+        </w:rPr>
+        <w:t>Responsável pela área de cotação e contratação dos serviços de manutenção para condomínios.</w:t>
+      </w:r>
+    </w:p>
+    <w:p>
+      <w:pPr>
+        <w:pStyle w:val="Normal"/>
+        <w:spacing w:lineRule="exact" w:line="212" w:before="0" w:after="0"/>
+        <w:rPr>
+          <w:color w:val="auto"/>
+          <w:sz w:val="24"/>
+          <w:szCs w:val="24"/>
+        </w:rPr>
+      </w:pPr>
+      <w:r>
+        <w:rPr>
+          <w:color w:val="auto"/>
+          <w:sz w:val="24"/>
+          <w:szCs w:val="24"/>
+        </w:rPr>
+      </w:r>
+    </w:p>
+    <w:p>
+      <w:pPr>
+        <w:pStyle w:val="Normal"/>
+        <w:spacing w:before="0" w:after="0"/>
+        <w:rPr/>
+      </w:pPr>
+      <w:r>
+        <w:rPr>
+          <w:rFonts w:eastAsia="Arial" w:cs="Arial" w:ascii="Arial" w:hAnsi="Arial"/>
+          <w:b/>
+          <w:bCs/>
+          <w:color w:val="434343"/>
+          <w:sz w:val="24"/>
+          <w:szCs w:val="24"/>
+        </w:rPr>
+        <w:t>Trainee – APSA (10/14 – 04/18):</w:t>
+      </w:r>
+    </w:p>
+    <w:p>
+      <w:pPr>
+        <w:pStyle w:val="Normal"/>
+        <w:spacing w:lineRule="exact" w:line="145" w:before="0" w:after="0"/>
+        <w:rPr>
+          <w:color w:val="auto"/>
+          <w:sz w:val="24"/>
+          <w:szCs w:val="24"/>
+        </w:rPr>
+      </w:pPr>
+      <w:r>
+        <w:rPr>
+          <w:color w:val="auto"/>
+          <w:sz w:val="24"/>
+          <w:szCs w:val="24"/>
+        </w:rPr>
+      </w:r>
+    </w:p>
+    <w:p>
+      <w:pPr>
+        <w:pStyle w:val="Normal"/>
+        <w:spacing w:lineRule="auto" w:line="343" w:before="0" w:after="0"/>
+        <w:ind w:right="180" w:firstLine="710"/>
+        <w:rPr/>
+      </w:pPr>
+      <w:r>
+        <w:rPr>
+          <w:rFonts w:eastAsia="Arial" w:cs="Arial" w:ascii="Arial" w:hAnsi="Arial"/>
+          <w:b/>
+          <w:bCs/>
+          <w:color w:val="434343"/>
+          <w:sz w:val="24"/>
+          <w:szCs w:val="24"/>
+        </w:rPr>
+        <w:t>Descrição do cargo:</w:t>
+      </w:r>
+      <w:r>
+        <w:rPr>
+          <w:rFonts w:eastAsia="Arial" w:cs="Arial" w:ascii="Arial" w:hAnsi="Arial"/>
+          <w:color w:val="auto"/>
+          <w:sz w:val="24"/>
+          <w:szCs w:val="24"/>
+        </w:rPr>
+        <w:t xml:space="preserve"> Configuração de modem, impressoras, computadores em rede, básico conhecimento em sistema AD (Active Directory) para criação, alteração, exclusão e qualquer outro tipo de atividade com usuários. Montagem e manunteção de hardwares e instalação de sofware.</w:t>
+      </w:r>
+    </w:p>
+    <w:p>
+      <w:pPr>
+        <w:pStyle w:val="Normal"/>
+        <w:spacing w:lineRule="auto" w:line="343" w:before="0" w:after="0"/>
+        <w:ind w:right="180" w:hanging="0"/>
+        <w:rPr/>
+      </w:pPr>
+      <w:r>
+        <w:rPr/>
+      </w:r>
+    </w:p>
+    <w:p>
+      <w:pPr>
+        <w:pStyle w:val="Normal"/>
+        <w:spacing w:before="0" w:after="0"/>
+        <w:rPr/>
+      </w:pPr>
+      <w:r>
+        <w:rPr>
+          <w:rFonts w:eastAsia="Arial" w:cs="Arial" w:ascii="Arial" w:hAnsi="Arial"/>
+          <w:b/>
+          <w:bCs/>
+          <w:color w:val="434343"/>
+          <w:sz w:val="24"/>
+          <w:szCs w:val="24"/>
+        </w:rPr>
+        <w:t>Jovem Aprendiz – APSA (08/13 – 08/14):</w:t>
+      </w:r>
+    </w:p>
+    <w:p>
+      <w:pPr>
+        <w:pStyle w:val="Normal"/>
+        <w:spacing w:lineRule="exact" w:line="143" w:before="0" w:after="0"/>
+        <w:rPr>
+          <w:color w:val="auto"/>
+          <w:sz w:val="24"/>
+          <w:szCs w:val="24"/>
+        </w:rPr>
+      </w:pPr>
+      <w:r>
+        <w:rPr>
+          <w:color w:val="auto"/>
+          <w:sz w:val="24"/>
+          <w:szCs w:val="24"/>
+        </w:rPr>
+      </w:r>
+    </w:p>
+    <w:p>
+      <w:pPr>
+        <w:pStyle w:val="Normal"/>
+        <w:spacing w:lineRule="auto" w:line="391" w:before="0" w:after="0"/>
+        <w:ind w:right="180" w:firstLine="710"/>
+        <w:rPr/>
+      </w:pPr>
+      <w:r>
+        <w:rPr>
+          <w:rFonts w:eastAsia="Arial" w:cs="Arial" w:ascii="Arial" w:hAnsi="Arial"/>
+          <w:b/>
+          <w:bCs/>
+          <w:color w:val="434343"/>
+          <w:sz w:val="24"/>
+          <w:szCs w:val="24"/>
+        </w:rPr>
+        <w:t xml:space="preserve">Descrição do cargo: </w:t>
+      </w:r>
+      <w:r>
+        <w:rPr>
+          <w:rFonts w:eastAsia="Arial" w:cs="Arial" w:ascii="Arial" w:hAnsi="Arial"/>
+          <w:b w:val="false"/>
+          <w:bCs w:val="false"/>
+          <w:color w:val="auto"/>
+          <w:kern w:val="0"/>
+          <w:sz w:val="24"/>
+          <w:szCs w:val="24"/>
+          <w:lang w:val="pt-BR" w:eastAsia="zh-CN" w:bidi="hi-IN"/>
+        </w:rPr>
+        <w:t>Configuração de modem, impressoras, computadores em rede. Montagem e manunteção de hardwares e instalação de sofware.</w:t>
+      </w:r>
+    </w:p>
+    <w:p>
+      <w:pPr>
+        <w:pStyle w:val="Normal"/>
+        <w:spacing w:lineRule="auto" w:line="372" w:before="0" w:after="0"/>
+        <w:ind w:hanging="0"/>
+        <w:rPr>
+          <w:rFonts w:ascii="Arial" w:hAnsi="Arial" w:eastAsia="Arial" w:cs="Arial"/>
+          <w:b w:val="false"/>
+          <w:b w:val="false"/>
+          <w:bCs w:val="false"/>
+          <w:color w:val="auto"/>
+          <w:sz w:val="24"/>
+          <w:szCs w:val="24"/>
+        </w:rPr>
+      </w:pPr>
+      <w:r>
+        <w:rPr>
+          <w:rFonts w:eastAsia="Arial" w:cs="Arial" w:ascii="Arial" w:hAnsi="Arial"/>
+          <w:b w:val="false"/>
+          <w:bCs w:val="false"/>
+          <w:color w:val="auto"/>
+          <w:sz w:val="24"/>
+          <w:szCs w:val="24"/>
+        </w:rPr>
       </w:r>
     </w:p>
     <w:p>
@@ -1709,7 +1745,7 @@
                     </pic:cNvPicPr>
                   </pic:nvPicPr>
                   <pic:blipFill>
-                    <a:blip r:embed="rId7"/>
+                    <a:blip r:embed="rId8"/>
                     <a:stretch>
                       <a:fillRect/>
                     </a:stretch>
@@ -1752,11 +1788,7 @@
       <w:pPr>
         <w:pStyle w:val="Normal"/>
         <w:spacing w:before="0" w:after="0"/>
-        <w:rPr>
-          <w:color w:val="auto"/>
-          <w:sz w:val="20"/>
-          <w:szCs w:val="20"/>
-        </w:rPr>
+        <w:rPr/>
       </w:pPr>
       <w:r>
         <w:rPr>
@@ -1768,24 +1800,6 @@
           <w:szCs w:val="48"/>
         </w:rPr>
         <w:t>Áreas de conhecimento</w:t>
-      </w:r>
-    </w:p>
-    <w:p>
-      <w:pPr>
-        <w:pStyle w:val="Normal"/>
-        <w:spacing w:lineRule="exact" w:line="391" w:before="0" w:after="0"/>
-        <w:rPr>
-          <w:color w:val="auto"/>
-          <w:sz w:val="20"/>
-          <w:szCs w:val="20"/>
-        </w:rPr>
-      </w:pPr>
-      <w:r>
-        <w:rPr>
-          <w:color w:val="auto"/>
-          <w:sz w:val="20"/>
-          <w:szCs w:val="20"/>
-        </w:rPr>
       </w:r>
     </w:p>
     <w:p>
@@ -1800,21 +1814,16 @@
           <w:tab w:val="left" w:pos="700" w:leader="none"/>
         </w:tabs>
         <w:spacing w:before="0" w:after="0"/>
-        <w:rPr>
-          <w:rFonts w:ascii="Arial" w:hAnsi="Arial" w:eastAsia="Arial" w:cs="Arial"/>
+        <w:rPr/>
+      </w:pPr>
+      <w:r>
+        <w:rPr>
+          <w:rFonts w:eastAsia="Arial" w:cs="Arial" w:ascii="Arial" w:hAnsi="Arial"/>
           <w:color w:val="353744"/>
           <w:sz w:val="22"/>
           <w:szCs w:val="22"/>
         </w:rPr>
-      </w:pPr>
-      <w:r>
-        <w:rPr>
-          <w:rFonts w:eastAsia="Arial" w:cs="Arial" w:ascii="Arial" w:hAnsi="Arial"/>
-          <w:color w:val="353744"/>
-          <w:sz w:val="22"/>
-          <w:szCs w:val="22"/>
-        </w:rPr>
-        <w:t>HTML 5</w:t>
+        <w:t>JAVA Mobile – Android</w:t>
       </w:r>
     </w:p>
     <w:p>
@@ -1849,21 +1858,16 @@
           <w:tab w:val="left" w:pos="700" w:leader="none"/>
         </w:tabs>
         <w:spacing w:before="0" w:after="0"/>
-        <w:rPr>
-          <w:rFonts w:ascii="Arial" w:hAnsi="Arial" w:eastAsia="Arial" w:cs="Arial"/>
+        <w:rPr/>
+      </w:pPr>
+      <w:r>
+        <w:rPr>
+          <w:rFonts w:eastAsia="Arial" w:cs="Arial" w:ascii="Arial" w:hAnsi="Arial"/>
           <w:color w:val="353744"/>
           <w:sz w:val="22"/>
           <w:szCs w:val="22"/>
         </w:rPr>
-      </w:pPr>
-      <w:r>
-        <w:rPr>
-          <w:rFonts w:eastAsia="Arial" w:cs="Arial" w:ascii="Arial" w:hAnsi="Arial"/>
-          <w:color w:val="353744"/>
-          <w:sz w:val="22"/>
-          <w:szCs w:val="22"/>
-        </w:rPr>
-        <w:t>CSS3</w:t>
+        <w:t>IONIC – Android e IOS</w:t>
       </w:r>
     </w:p>
     <w:p>
@@ -1898,21 +1902,47 @@
           <w:tab w:val="left" w:pos="700" w:leader="none"/>
         </w:tabs>
         <w:spacing w:before="0" w:after="0"/>
-        <w:rPr>
-          <w:rFonts w:ascii="Arial" w:hAnsi="Arial" w:eastAsia="Arial" w:cs="Arial"/>
+        <w:rPr/>
+      </w:pPr>
+      <w:r>
+        <w:rPr>
+          <w:rFonts w:eastAsia="Arial" w:cs="Arial" w:ascii="Arial" w:hAnsi="Arial"/>
+          <w:b/>
+          <w:bCs/>
           <w:color w:val="353744"/>
           <w:sz w:val="22"/>
           <w:szCs w:val="22"/>
         </w:rPr>
-      </w:pPr>
-      <w:r>
-        <w:rPr>
-          <w:rFonts w:eastAsia="Arial" w:cs="Arial" w:ascii="Arial" w:hAnsi="Arial"/>
+        <w:t>.</w:t>
+      </w:r>
+      <w:r>
+        <w:rPr>
+          <w:rFonts w:eastAsia="Arial" w:cs="Arial" w:ascii="Arial" w:hAnsi="Arial"/>
+          <w:b w:val="false"/>
+          <w:bCs w:val="false"/>
           <w:color w:val="353744"/>
           <w:sz w:val="22"/>
           <w:szCs w:val="22"/>
         </w:rPr>
-        <w:t>JAVASCRIPT 5</w:t>
+        <w:t>NET Core e Framework (</w:t>
+      </w:r>
+      <w:r>
+        <w:rPr>
+          <w:rFonts w:eastAsia="Arial" w:cs="Arial" w:ascii="Arial" w:hAnsi="Arial"/>
+          <w:color w:val="353744"/>
+          <w:sz w:val="22"/>
+          <w:szCs w:val="22"/>
+        </w:rPr>
+        <w:t>C#, ASP.NET</w:t>
+      </w:r>
+      <w:r>
+        <w:rPr>
+          <w:rFonts w:eastAsia="Arial" w:cs="Arial" w:ascii="Arial" w:hAnsi="Arial"/>
+          <w:color w:val="353744"/>
+          <w:sz w:val="22"/>
+          <w:szCs w:val="22"/>
+        </w:rPr>
+        <w:t>)</w:t>
       </w:r>
     </w:p>
     <w:p>
@@ -1956,7 +1986,7 @@
           <w:sz w:val="22"/>
           <w:szCs w:val="22"/>
         </w:rPr>
-        <w:t>ANGULAR</w:t>
+        <w:t xml:space="preserve">ANGULAR JS </w:t>
       </w:r>
     </w:p>
     <w:p>
@@ -1991,129 +2021,36 @@
           <w:tab w:val="left" w:pos="700" w:leader="none"/>
         </w:tabs>
         <w:spacing w:before="0" w:after="0"/>
-        <w:rPr>
-          <w:rFonts w:ascii="Arial" w:hAnsi="Arial" w:eastAsia="Arial" w:cs="Arial"/>
+        <w:rPr/>
+      </w:pPr>
+      <w:r>
+        <w:rPr>
+          <w:rFonts w:eastAsia="Arial" w:cs="Arial" w:ascii="Arial" w:hAnsi="Arial"/>
           <w:color w:val="353744"/>
           <w:sz w:val="22"/>
           <w:szCs w:val="22"/>
         </w:rPr>
-      </w:pPr>
-      <w:r>
-        <w:rPr>
-          <w:rFonts w:eastAsia="Arial" w:cs="Arial" w:ascii="Arial" w:hAnsi="Arial"/>
+        <w:t>FRONTEND (HTML 5, CSS3, JS)</w:t>
+      </w:r>
+    </w:p>
+    <w:p>
+      <w:pPr>
+        <w:pStyle w:val="Normal"/>
+        <w:spacing w:lineRule="exact" w:line="123" w:before="0" w:after="0"/>
+        <w:rPr>
+          <w:rFonts w:ascii="Arial" w:hAnsi="Arial" w:eastAsia="Arial" w:cs="Arial"/>
           <w:color w:val="353744"/>
           <w:sz w:val="22"/>
           <w:szCs w:val="22"/>
         </w:rPr>
-        <w:t>C#</w:t>
-      </w:r>
-    </w:p>
-    <w:p>
-      <w:pPr>
-        <w:pStyle w:val="Normal"/>
-        <w:spacing w:lineRule="exact" w:line="123" w:before="0" w:after="0"/>
-        <w:rPr>
-          <w:rFonts w:ascii="Arial" w:hAnsi="Arial" w:eastAsia="Arial" w:cs="Arial"/>
+      </w:pPr>
+      <w:r>
+        <w:rPr>
+          <w:rFonts w:eastAsia="Arial" w:cs="Arial" w:ascii="Arial" w:hAnsi="Arial"/>
           <w:color w:val="353744"/>
           <w:sz w:val="22"/>
           <w:szCs w:val="22"/>
         </w:rPr>
-      </w:pPr>
-      <w:r>
-        <w:rPr>
-          <w:rFonts w:eastAsia="Arial" w:cs="Arial" w:ascii="Arial" w:hAnsi="Arial"/>
-          <w:color w:val="353744"/>
-          <w:sz w:val="22"/>
-          <w:szCs w:val="22"/>
-        </w:rPr>
-      </w:r>
-    </w:p>
-    <w:p>
-      <w:pPr>
-        <w:pStyle w:val="Normal"/>
-        <w:numPr>
-          <w:ilvl w:val="0"/>
-          <w:numId w:val="1"/>
-        </w:numPr>
-        <w:tabs>
-          <w:tab w:val="clear" w:pos="720"/>
-          <w:tab w:val="left" w:pos="700" w:leader="none"/>
-        </w:tabs>
-        <w:spacing w:before="0" w:after="0"/>
-        <w:rPr>
-          <w:rFonts w:ascii="Arial" w:hAnsi="Arial" w:eastAsia="Arial" w:cs="Arial"/>
-          <w:color w:val="353744"/>
-          <w:sz w:val="22"/>
-          <w:szCs w:val="22"/>
-        </w:rPr>
-      </w:pPr>
-      <w:r>
-        <w:rPr>
-          <w:rFonts w:eastAsia="Arial" w:cs="Arial" w:ascii="Arial" w:hAnsi="Arial"/>
-          <w:color w:val="353744"/>
-          <w:sz w:val="22"/>
-          <w:szCs w:val="22"/>
-        </w:rPr>
-        <w:t>ASP.NET</w:t>
-      </w:r>
-    </w:p>
-    <w:p>
-      <w:pPr>
-        <w:pStyle w:val="Normal"/>
-        <w:spacing w:lineRule="exact" w:line="123" w:before="0" w:after="0"/>
-        <w:rPr>
-          <w:rFonts w:ascii="Arial" w:hAnsi="Arial" w:eastAsia="Arial" w:cs="Arial"/>
-          <w:color w:val="353744"/>
-          <w:sz w:val="22"/>
-          <w:szCs w:val="22"/>
-        </w:rPr>
-      </w:pPr>
-      <w:r>
-        <w:rPr>
-          <w:rFonts w:eastAsia="Arial" w:cs="Arial" w:ascii="Arial" w:hAnsi="Arial"/>
-          <w:color w:val="353744"/>
-          <w:sz w:val="22"/>
-          <w:szCs w:val="22"/>
-        </w:rPr>
-      </w:r>
-    </w:p>
-    <w:p>
-      <w:pPr>
-        <w:pStyle w:val="Normal"/>
-        <w:numPr>
-          <w:ilvl w:val="0"/>
-          <w:numId w:val="1"/>
-        </w:numPr>
-        <w:tabs>
-          <w:tab w:val="clear" w:pos="720"/>
-          <w:tab w:val="left" w:pos="700" w:leader="none"/>
-        </w:tabs>
-        <w:spacing w:before="0" w:after="0"/>
-        <w:rPr/>
-      </w:pPr>
-      <w:r>
-        <w:rPr>
-          <w:rFonts w:eastAsia="Arial" w:cs="Arial" w:ascii="Arial" w:hAnsi="Arial"/>
-          <w:color w:val="353744"/>
-          <w:sz w:val="22"/>
-          <w:szCs w:val="22"/>
-        </w:rPr>
-        <w:t>JAVA Mobile – Android</w:t>
-      </w:r>
-    </w:p>
-    <w:p>
-      <w:pPr>
-        <w:pStyle w:val="Normal"/>
-        <w:spacing w:lineRule="exact" w:line="123" w:before="0" w:after="0"/>
-        <w:rPr>
-          <w:rFonts w:ascii="Arial" w:hAnsi="Arial" w:eastAsia="Arial" w:cs="Arial"/>
-          <w:color w:val="353744"/>
-          <w:sz w:val="22"/>
-          <w:szCs w:val="22"/>
-        </w:rPr>
-      </w:pPr>
-      <w:r>
-        <w:rPr/>
       </w:r>
     </w:p>
     <w:p>
@@ -2158,7 +2095,7 @@
                     </pic:cNvPicPr>
                   </pic:nvPicPr>
                   <pic:blipFill>
-                    <a:blip r:embed="rId8"/>
+                    <a:blip r:embed="rId9"/>
                     <a:stretch>
                       <a:fillRect/>
                     </a:stretch>
@@ -2220,39 +2157,29 @@
         <w:pStyle w:val="Normal"/>
         <w:spacing w:before="0" w:after="0"/>
         <w:rPr>
-          <w:color w:val="auto"/>
-          <w:sz w:val="20"/>
-          <w:szCs w:val="20"/>
-        </w:rPr>
-      </w:pPr>
-      <w:r>
-        <w:rPr>
-          <w:rFonts w:eastAsia="Arial" w:cs="Arial" w:ascii="Arial" w:hAnsi="Arial"/>
-          <w:b/>
-          <w:bCs/>
-          <w:color w:val="353744"/>
+          <w:rFonts w:ascii="Arial" w:hAnsi="Arial" w:eastAsia="Arial" w:cs="Arial"/>
+          <w:b/>
+          <w:b/>
+          <w:bCs/>
+          <w:color w:val="auto"/>
+          <w:kern w:val="0"/>
           <w:sz w:val="48"/>
           <w:szCs w:val="48"/>
-        </w:rPr>
-        <w:t>IDIOMA</w:t>
-      </w:r>
-    </w:p>
-    <w:p>
-      <w:pPr>
-        <w:pStyle w:val="Normal"/>
-        <w:spacing w:lineRule="exact" w:line="269" w:before="0" w:after="0"/>
-        <w:rPr>
-          <w:color w:val="auto"/>
-          <w:sz w:val="20"/>
-          <w:szCs w:val="20"/>
-        </w:rPr>
-      </w:pPr>
-      <w:r>
-        <w:rPr>
-          <w:color w:val="auto"/>
-          <w:sz w:val="20"/>
-          <w:szCs w:val="20"/>
-        </w:rPr>
+          <w:lang w:val="pt-BR" w:eastAsia="zh-CN" w:bidi="hi-IN"/>
+        </w:rPr>
+      </w:pPr>
+      <w:r>
+        <w:rPr>
+          <w:rFonts w:eastAsia="Arial" w:cs="Arial" w:ascii="Arial" w:hAnsi="Arial"/>
+          <w:b/>
+          <w:bCs/>
+          <w:color w:val="auto"/>
+          <w:kern w:val="0"/>
+          <w:sz w:val="48"/>
+          <w:szCs w:val="48"/>
+          <w:lang w:val="pt-BR" w:eastAsia="zh-CN" w:bidi="hi-IN"/>
+        </w:rPr>
+        <w:t>Idioma</w:t>
       </w:r>
     </w:p>
     <w:p>
@@ -2314,21 +2241,16 @@
           <w:tab w:val="left" w:pos="720" w:leader="none"/>
         </w:tabs>
         <w:spacing w:before="0" w:after="0"/>
-        <w:rPr>
-          <w:rFonts w:ascii="Arial" w:hAnsi="Arial" w:eastAsia="Arial" w:cs="Arial"/>
+        <w:rPr/>
+      </w:pPr>
+      <w:r>
+        <w:rPr>
+          <w:rFonts w:eastAsia="Arial" w:cs="Arial" w:ascii="Arial" w:hAnsi="Arial"/>
           <w:color w:val="353744"/>
           <w:sz w:val="22"/>
           <w:szCs w:val="22"/>
         </w:rPr>
-      </w:pPr>
-      <w:r>
-        <w:rPr>
-          <w:rFonts w:eastAsia="Arial" w:cs="Arial" w:ascii="Arial" w:hAnsi="Arial"/>
-          <w:color w:val="353744"/>
-          <w:sz w:val="22"/>
-          <w:szCs w:val="22"/>
-        </w:rPr>
-        <w:t>Inglês – Leitura básica, escrita intermediária, conversação básica.</w:t>
+        <w:t>Inglês – Leitura intermediária, escrita intermediária, conversação básica.</w:t>
       </w:r>
     </w:p>
     <w:p>
@@ -2362,21 +2284,16 @@
           <w:tab w:val="left" w:pos="720" w:leader="none"/>
         </w:tabs>
         <w:spacing w:before="0" w:after="0"/>
-        <w:rPr>
-          <w:rFonts w:ascii="Arial" w:hAnsi="Arial" w:eastAsia="Arial" w:cs="Arial"/>
+        <w:rPr/>
+      </w:pPr>
+      <w:r>
+        <w:rPr>
+          <w:rFonts w:eastAsia="Arial" w:cs="Arial" w:ascii="Arial" w:hAnsi="Arial"/>
           <w:color w:val="353744"/>
           <w:sz w:val="22"/>
           <w:szCs w:val="22"/>
         </w:rPr>
-      </w:pPr>
-      <w:r>
-        <w:rPr>
-          <w:rFonts w:eastAsia="Arial" w:cs="Arial" w:ascii="Arial" w:hAnsi="Arial"/>
-          <w:color w:val="353744"/>
-          <w:sz w:val="22"/>
-          <w:szCs w:val="22"/>
-        </w:rPr>
-        <w:t>Espanhol – Leitura intermediária, escrita básico, conversação básica.</w:t>
+        <w:t>Espanhol – Leitura básica, escrita básico, conversação básica.</w:t>
       </w:r>
     </w:p>
     <w:p>
@@ -2421,7 +2338,7 @@
                     </pic:cNvPicPr>
                   </pic:nvPicPr>
                   <pic:blipFill>
-                    <a:blip r:embed="rId9"/>
+                    <a:blip r:embed="rId10"/>
                     <a:stretch>
                       <a:fillRect/>
                     </a:stretch>
@@ -2482,11 +2399,7 @@
       <w:pPr>
         <w:pStyle w:val="Normal"/>
         <w:spacing w:before="0" w:after="0"/>
-        <w:rPr>
-          <w:color w:val="auto"/>
-          <w:sz w:val="20"/>
-          <w:szCs w:val="20"/>
-        </w:rPr>
+        <w:rPr/>
       </w:pPr>
       <w:r>
         <w:rPr>
@@ -2498,24 +2411,6 @@
           <w:szCs w:val="48"/>
         </w:rPr>
         <w:t>Extracurricular</w:t>
-      </w:r>
-    </w:p>
-    <w:p>
-      <w:pPr>
-        <w:pStyle w:val="Normal"/>
-        <w:spacing w:lineRule="exact" w:line="391" w:before="0" w:after="0"/>
-        <w:rPr>
-          <w:color w:val="auto"/>
-          <w:sz w:val="20"/>
-          <w:szCs w:val="20"/>
-        </w:rPr>
-      </w:pPr>
-      <w:r>
-        <w:rPr>
-          <w:color w:val="auto"/>
-          <w:sz w:val="20"/>
-          <w:szCs w:val="20"/>
-        </w:rPr>
       </w:r>
     </w:p>
     <w:p>
@@ -2530,41 +2425,16 @@
           <w:tab w:val="left" w:pos="700" w:leader="none"/>
         </w:tabs>
         <w:spacing w:before="0" w:after="0"/>
-        <w:rPr>
-          <w:rFonts w:ascii="Arial" w:hAnsi="Arial" w:eastAsia="Arial" w:cs="Arial"/>
+        <w:rPr/>
+      </w:pPr>
+      <w:r>
+        <w:rPr>
+          <w:rFonts w:eastAsia="Arial" w:cs="Arial" w:ascii="Arial" w:hAnsi="Arial"/>
           <w:color w:val="353744"/>
           <w:sz w:val="22"/>
           <w:szCs w:val="22"/>
         </w:rPr>
-      </w:pPr>
-      <w:r>
-        <w:rPr>
-          <w:rFonts w:eastAsia="Arial" w:cs="Arial" w:ascii="Arial" w:hAnsi="Arial"/>
-          <w:color w:val="353744"/>
-          <w:sz w:val="22"/>
-          <w:szCs w:val="22"/>
-        </w:rPr>
-        <w:t>Certificado de Auxiliar Administrativo (SENAC /2014)</w:t>
-      </w:r>
-    </w:p>
-    <w:p>
-      <w:pPr>
-        <w:pStyle w:val="Normal"/>
-        <w:spacing w:lineRule="exact" w:line="123" w:before="0" w:after="0"/>
-        <w:rPr>
-          <w:rFonts w:ascii="Arial" w:hAnsi="Arial" w:eastAsia="Arial" w:cs="Arial"/>
-          <w:color w:val="353744"/>
-          <w:sz w:val="22"/>
-          <w:szCs w:val="22"/>
-        </w:rPr>
-      </w:pPr>
-      <w:r>
-        <w:rPr>
-          <w:rFonts w:eastAsia="Arial" w:cs="Arial" w:ascii="Arial" w:hAnsi="Arial"/>
-          <w:color w:val="353744"/>
-          <w:sz w:val="22"/>
-          <w:szCs w:val="22"/>
-        </w:rPr>
+        <w:t>Curso de Python 3 básico (Udemy)</w:t>
       </w:r>
     </w:p>
     <w:p>
@@ -2579,41 +2449,16 @@
           <w:tab w:val="left" w:pos="700" w:leader="none"/>
         </w:tabs>
         <w:spacing w:before="0" w:after="0"/>
-        <w:rPr>
-          <w:rFonts w:ascii="Arial" w:hAnsi="Arial" w:eastAsia="Arial" w:cs="Arial"/>
+        <w:rPr/>
+      </w:pPr>
+      <w:r>
+        <w:rPr>
+          <w:rFonts w:eastAsia="Arial" w:cs="Arial" w:ascii="Arial" w:hAnsi="Arial"/>
           <w:color w:val="353744"/>
           <w:sz w:val="22"/>
           <w:szCs w:val="22"/>
         </w:rPr>
-      </w:pPr>
-      <w:r>
-        <w:rPr>
-          <w:rFonts w:eastAsia="Arial" w:cs="Arial" w:ascii="Arial" w:hAnsi="Arial"/>
-          <w:color w:val="353744"/>
-          <w:sz w:val="22"/>
-          <w:szCs w:val="22"/>
-        </w:rPr>
-        <w:t>Curso de Python 3 básico (Udemy)</w:t>
-      </w:r>
-    </w:p>
-    <w:p>
-      <w:pPr>
-        <w:pStyle w:val="Normal"/>
-        <w:spacing w:lineRule="exact" w:line="123" w:before="0" w:after="0"/>
-        <w:rPr>
-          <w:rFonts w:ascii="Arial" w:hAnsi="Arial" w:eastAsia="Arial" w:cs="Arial"/>
-          <w:color w:val="353744"/>
-          <w:sz w:val="22"/>
-          <w:szCs w:val="22"/>
-        </w:rPr>
-      </w:pPr>
-      <w:r>
-        <w:rPr>
-          <w:rFonts w:eastAsia="Arial" w:cs="Arial" w:ascii="Arial" w:hAnsi="Arial"/>
-          <w:color w:val="353744"/>
-          <w:sz w:val="22"/>
-          <w:szCs w:val="22"/>
-        </w:rPr>
+        <w:t>Curso de Github (Udemy)</w:t>
       </w:r>
     </w:p>
     <w:p>
@@ -2628,12 +2473,31 @@
           <w:tab w:val="left" w:pos="700" w:leader="none"/>
         </w:tabs>
         <w:spacing w:before="0" w:after="0"/>
-        <w:rPr>
-          <w:rFonts w:ascii="Arial" w:hAnsi="Arial" w:eastAsia="Arial" w:cs="Arial"/>
+        <w:rPr/>
+      </w:pPr>
+      <w:r>
+        <w:rPr>
+          <w:rFonts w:eastAsia="Arial" w:cs="Arial" w:ascii="Arial" w:hAnsi="Arial"/>
           <w:color w:val="353744"/>
           <w:sz w:val="22"/>
           <w:szCs w:val="22"/>
         </w:rPr>
+        <w:t>Curso de Flutter (Alura)</w:t>
+      </w:r>
+    </w:p>
+    <w:p>
+      <w:pPr>
+        <w:pStyle w:val="Normal"/>
+        <w:numPr>
+          <w:ilvl w:val="0"/>
+          <w:numId w:val="3"/>
+        </w:numPr>
+        <w:tabs>
+          <w:tab w:val="clear" w:pos="720"/>
+          <w:tab w:val="left" w:pos="700" w:leader="none"/>
+        </w:tabs>
+        <w:spacing w:before="0" w:after="0"/>
+        <w:rPr/>
       </w:pPr>
       <w:r>
         <w:rPr>
@@ -2642,7 +2506,51 @@
           <w:sz w:val="22"/>
           <w:szCs w:val="22"/>
         </w:rPr>
-        <w:t>Curso de Github (Udemy)</w:t>
+        <w:t xml:space="preserve">Curso de Fundamentos de Arquitetura de Software – com </w:t>
+      </w:r>
+      <w:r>
+        <w:rPr>
+          <w:rFonts w:eastAsia="Arial" w:cs="Arial" w:ascii="Arial" w:hAnsi="Arial"/>
+          <w:b/>
+          <w:bCs/>
+          <w:color w:val="353744"/>
+          <w:sz w:val="22"/>
+          <w:szCs w:val="22"/>
+        </w:rPr>
+        <w:t>.</w:t>
+      </w:r>
+      <w:r>
+        <w:rPr>
+          <w:rFonts w:eastAsia="Arial" w:cs="Arial" w:ascii="Arial" w:hAnsi="Arial"/>
+          <w:color w:val="353744"/>
+          <w:sz w:val="22"/>
+          <w:szCs w:val="22"/>
+        </w:rPr>
+        <w:t>Net (desenvolvedor.io)</w:t>
+      </w:r>
+    </w:p>
+    <w:p>
+      <w:pPr>
+        <w:pStyle w:val="Normal"/>
+        <w:numPr>
+          <w:ilvl w:val="0"/>
+          <w:numId w:val="3"/>
+        </w:numPr>
+        <w:tabs>
+          <w:tab w:val="clear" w:pos="720"/>
+          <w:tab w:val="left" w:pos="700" w:leader="none"/>
+        </w:tabs>
+        <w:spacing w:before="0" w:after="0"/>
+        <w:rPr/>
+      </w:pPr>
+      <w:r>
+        <w:rPr>
+          <w:rFonts w:eastAsia="Arial" w:cs="Arial" w:ascii="Arial" w:hAnsi="Arial"/>
+          <w:color w:val="353744"/>
+          <w:sz w:val="22"/>
+          <w:szCs w:val="22"/>
+        </w:rPr>
+        <w:t>Curso EXIN Privacy &amp; Data Protection Essentials – LGPD</w:t>
       </w:r>
     </w:p>
     <w:p>
@@ -2679,7 +2587,7 @@
                     </pic:cNvPicPr>
                   </pic:nvPicPr>
                   <pic:blipFill>
-                    <a:blip r:embed="rId10"/>
+                    <a:blip r:embed="rId11"/>
                     <a:stretch>
                       <a:fillRect/>
                     </a:stretch>
@@ -2703,7 +2611,7 @@
     <w:sectPr>
       <w:type w:val="nextPage"/>
       <w:pgSz w:w="11906" w:h="16838"/>
-      <w:pgMar w:left="1140" w:right="920" w:header="0" w:top="694" w:footer="0" w:bottom="1440" w:gutter="0"/>
+      <w:pgMar w:left="1140" w:right="940" w:header="0" w:top="254" w:footer="0" w:bottom="1440" w:gutter="0"/>
       <w:pgNumType w:fmt="decimal"/>
       <w:formProt w:val="false"/>
       <w:textDirection w:val="lrTb"/>
@@ -2726,6 +2634,8 @@
       </w:pPr>
       <w:rPr>
         <w:rFonts w:ascii="Symbol" w:hAnsi="Symbol" w:cs="Symbol" w:hint="default"/>
+        <w:sz w:val="22"/>
+        <w:rFonts w:cs="Symbol"/>
       </w:rPr>
     </w:lvl>
     <w:lvl w:ilvl="1">
@@ -2836,6 +2746,8 @@
       </w:pPr>
       <w:rPr>
         <w:rFonts w:ascii="Symbol" w:hAnsi="Symbol" w:cs="Symbol" w:hint="default"/>
+        <w:sz w:val="22"/>
+        <w:rFonts w:cs="Symbol"/>
       </w:rPr>
     </w:lvl>
     <w:lvl w:ilvl="1">
@@ -2946,6 +2858,8 @@
       </w:pPr>
       <w:rPr>
         <w:rFonts w:ascii="Symbol" w:hAnsi="Symbol" w:cs="Symbol" w:hint="default"/>
+        <w:sz w:val="22"/>
+        <w:rFonts w:cs="Symbol"/>
       </w:rPr>
     </w:lvl>
     <w:lvl w:ilvl="1">
@@ -3158,7 +3072,6 @@
     <w:rPrDefault>
       <w:rPr>
         <w:rFonts w:ascii="Calibri" w:hAnsi="Calibri" w:eastAsia="" w:cs="Arial" w:eastAsiaTheme="minorEastAsia"/>
-        <w:sz w:val="22"/>
         <w:szCs w:val="22"/>
         <w:lang w:val="pt-BR" w:eastAsia="zh-CN" w:bidi="hi-IN"/>
       </w:rPr>
@@ -3371,6 +3284,234 @@
       <w:lang w:val="zxx" w:eastAsia="zxx" w:bidi="zxx"/>
     </w:rPr>
   </w:style>
+  <w:style w:type="character" w:styleId="ListLabel3">
+    <w:name w:val="ListLabel 3"/>
+    <w:qFormat/>
+    <w:rPr>
+      <w:rFonts w:ascii="Arial" w:hAnsi="Arial" w:cs="Symbol"/>
+      <w:sz w:val="22"/>
+    </w:rPr>
+  </w:style>
+  <w:style w:type="character" w:styleId="ListLabel4">
+    <w:name w:val="ListLabel 4"/>
+    <w:qFormat/>
+    <w:rPr>
+      <w:rFonts w:ascii="Arial" w:hAnsi="Arial" w:cs="Symbol"/>
+      <w:sz w:val="22"/>
+    </w:rPr>
+  </w:style>
+  <w:style w:type="character" w:styleId="ListLabel5">
+    <w:name w:val="ListLabel 5"/>
+    <w:qFormat/>
+    <w:rPr>
+      <w:rFonts w:ascii="Arial" w:hAnsi="Arial" w:cs="Symbol"/>
+      <w:sz w:val="22"/>
+    </w:rPr>
+  </w:style>
+  <w:style w:type="character" w:styleId="ListLabel6">
+    <w:name w:val="ListLabel 6"/>
+    <w:qFormat/>
+    <w:rPr>
+      <w:rFonts w:ascii="Arial" w:hAnsi="Arial" w:eastAsia="Arial" w:cs="Arial"/>
+      <w:color w:val="1155CC"/>
+      <w:sz w:val="20"/>
+      <w:szCs w:val="20"/>
+      <w:u w:val="single" w:color="FFFFFF"/>
+    </w:rPr>
+  </w:style>
+  <w:style w:type="character" w:styleId="ListLabel7">
+    <w:name w:val="ListLabel 7"/>
+    <w:qFormat/>
+    <w:rPr>
+      <w:rFonts w:ascii="Arial" w:hAnsi="Arial" w:eastAsia="Arial" w:cs="Arial"/>
+      <w:b/>
+      <w:bCs/>
+      <w:color w:val="auto"/>
+      <w:sz w:val="20"/>
+      <w:szCs w:val="20"/>
+      <w:u w:val="single" w:color="FFFFFF"/>
+    </w:rPr>
+  </w:style>
+  <w:style w:type="character" w:styleId="ListLabel8">
+    <w:name w:val="ListLabel 8"/>
+    <w:qFormat/>
+    <w:rPr>
+      <w:rFonts w:ascii="Arial" w:hAnsi="Arial" w:eastAsia="Arial" w:cs="Arial"/>
+      <w:b w:val="false"/>
+      <w:bCs w:val="false"/>
+      <w:color w:val="auto"/>
+      <w:sz w:val="24"/>
+      <w:szCs w:val="24"/>
+    </w:rPr>
+  </w:style>
+  <w:style w:type="character" w:styleId="ListLabel9">
+    <w:name w:val="ListLabel 9"/>
+    <w:qFormat/>
+    <w:rPr>
+      <w:rFonts w:ascii="Arial" w:hAnsi="Arial" w:cs="Symbol"/>
+      <w:sz w:val="22"/>
+    </w:rPr>
+  </w:style>
+  <w:style w:type="character" w:styleId="ListLabel10">
+    <w:name w:val="ListLabel 10"/>
+    <w:qFormat/>
+    <w:rPr>
+      <w:rFonts w:ascii="Arial" w:hAnsi="Arial" w:cs="Symbol"/>
+      <w:sz w:val="22"/>
+    </w:rPr>
+  </w:style>
+  <w:style w:type="character" w:styleId="ListLabel11">
+    <w:name w:val="ListLabel 11"/>
+    <w:qFormat/>
+    <w:rPr>
+      <w:rFonts w:cs="Symbol"/>
+      <w:sz w:val="22"/>
+    </w:rPr>
+  </w:style>
+  <w:style w:type="character" w:styleId="ListLabel12">
+    <w:name w:val="ListLabel 12"/>
+    <w:qFormat/>
+    <w:rPr>
+      <w:rFonts w:ascii="Arial" w:hAnsi="Arial" w:eastAsia="Arial" w:cs="Arial"/>
+      <w:color w:val="1155CC"/>
+      <w:sz w:val="20"/>
+      <w:szCs w:val="20"/>
+    </w:rPr>
+  </w:style>
+  <w:style w:type="character" w:styleId="ListLabel13">
+    <w:name w:val="ListLabel 13"/>
+    <w:qFormat/>
+    <w:rPr>
+      <w:rFonts w:ascii="Arial" w:hAnsi="Arial" w:eastAsia="Arial" w:cs="Arial"/>
+      <w:color w:val="auto"/>
+      <w:sz w:val="20"/>
+      <w:szCs w:val="20"/>
+    </w:rPr>
+  </w:style>
+  <w:style w:type="character" w:styleId="ListLabel14">
+    <w:name w:val="ListLabel 14"/>
+    <w:qFormat/>
+    <w:rPr>
+      <w:rFonts w:ascii="Arial" w:hAnsi="Arial" w:eastAsia="Arial" w:cs="Arial"/>
+      <w:b w:val="false"/>
+      <w:bCs w:val="false"/>
+      <w:color w:val="auto"/>
+      <w:sz w:val="24"/>
+      <w:szCs w:val="24"/>
+    </w:rPr>
+  </w:style>
+  <w:style w:type="character" w:styleId="ListLabel15">
+    <w:name w:val="ListLabel 15"/>
+    <w:qFormat/>
+    <w:rPr>
+      <w:rFonts w:ascii="Arial" w:hAnsi="Arial" w:cs="Symbol"/>
+      <w:sz w:val="22"/>
+    </w:rPr>
+  </w:style>
+  <w:style w:type="character" w:styleId="ListLabel16">
+    <w:name w:val="ListLabel 16"/>
+    <w:qFormat/>
+    <w:rPr>
+      <w:rFonts w:ascii="Arial" w:hAnsi="Arial" w:cs="Symbol"/>
+      <w:sz w:val="22"/>
+    </w:rPr>
+  </w:style>
+  <w:style w:type="character" w:styleId="ListLabel17">
+    <w:name w:val="ListLabel 17"/>
+    <w:qFormat/>
+    <w:rPr>
+      <w:rFonts w:cs="Symbol"/>
+      <w:sz w:val="22"/>
+    </w:rPr>
+  </w:style>
+  <w:style w:type="character" w:styleId="ListLabel18">
+    <w:name w:val="ListLabel 18"/>
+    <w:qFormat/>
+    <w:rPr>
+      <w:rFonts w:ascii="Arial" w:hAnsi="Arial" w:eastAsia="Arial" w:cs="Arial"/>
+      <w:color w:val="1155CC"/>
+      <w:sz w:val="20"/>
+      <w:szCs w:val="20"/>
+    </w:rPr>
+  </w:style>
+  <w:style w:type="character" w:styleId="ListLabel19">
+    <w:name w:val="ListLabel 19"/>
+    <w:qFormat/>
+    <w:rPr>
+      <w:rFonts w:ascii="Arial" w:hAnsi="Arial" w:eastAsia="Arial" w:cs="Arial"/>
+      <w:color w:val="auto"/>
+      <w:sz w:val="20"/>
+      <w:szCs w:val="20"/>
+    </w:rPr>
+  </w:style>
+  <w:style w:type="character" w:styleId="ListLabel20">
+    <w:name w:val="ListLabel 20"/>
+    <w:qFormat/>
+    <w:rPr>
+      <w:rFonts w:ascii="Arial" w:hAnsi="Arial" w:eastAsia="Arial" w:cs="Arial"/>
+      <w:b w:val="false"/>
+      <w:bCs w:val="false"/>
+      <w:color w:val="auto"/>
+      <w:sz w:val="24"/>
+      <w:szCs w:val="24"/>
+    </w:rPr>
+  </w:style>
+  <w:style w:type="character" w:styleId="ListLabel21">
+    <w:name w:val="ListLabel 21"/>
+    <w:qFormat/>
+    <w:rPr>
+      <w:rFonts w:ascii="Arial" w:hAnsi="Arial" w:cs="Symbol"/>
+      <w:sz w:val="22"/>
+    </w:rPr>
+  </w:style>
+  <w:style w:type="character" w:styleId="ListLabel22">
+    <w:name w:val="ListLabel 22"/>
+    <w:qFormat/>
+    <w:rPr>
+      <w:rFonts w:ascii="Arial" w:hAnsi="Arial" w:cs="Symbol"/>
+      <w:sz w:val="22"/>
+    </w:rPr>
+  </w:style>
+  <w:style w:type="character" w:styleId="ListLabel23">
+    <w:name w:val="ListLabel 23"/>
+    <w:qFormat/>
+    <w:rPr>
+      <w:rFonts w:cs="Symbol"/>
+      <w:sz w:val="22"/>
+    </w:rPr>
+  </w:style>
+  <w:style w:type="character" w:styleId="ListLabel24">
+    <w:name w:val="ListLabel 24"/>
+    <w:qFormat/>
+    <w:rPr>
+      <w:rFonts w:ascii="Arial" w:hAnsi="Arial" w:eastAsia="Arial" w:cs="Arial"/>
+      <w:color w:val="1155CC"/>
+      <w:sz w:val="20"/>
+      <w:szCs w:val="20"/>
+    </w:rPr>
+  </w:style>
+  <w:style w:type="character" w:styleId="ListLabel25">
+    <w:name w:val="ListLabel 25"/>
+    <w:qFormat/>
+    <w:rPr>
+      <w:rFonts w:ascii="Arial" w:hAnsi="Arial" w:eastAsia="Arial" w:cs="Arial"/>
+      <w:color w:val="auto"/>
+      <w:sz w:val="20"/>
+      <w:szCs w:val="20"/>
+    </w:rPr>
+  </w:style>
+  <w:style w:type="character" w:styleId="ListLabel26">
+    <w:name w:val="ListLabel 26"/>
+    <w:qFormat/>
+    <w:rPr>
+      <w:rFonts w:ascii="Arial" w:hAnsi="Arial" w:eastAsia="Arial" w:cs="Arial"/>
+      <w:b w:val="false"/>
+      <w:bCs w:val="false"/>
+      <w:color w:val="auto"/>
+      <w:sz w:val="24"/>
+      <w:szCs w:val="24"/>
+    </w:rPr>
+  </w:style>
   <w:style w:type="paragraph" w:styleId="Ttulo">
     <w:name w:val="Título"/>
     <w:basedOn w:val="Normal"/>

</xml_diff>